<commit_message>
se agrega yaml para spring cloud gateway
</commit_message>
<xml_diff>
--- a/Pasos a seguir.docx
+++ b/Pasos a seguir.docx
@@ -30,8 +30,16 @@
         <w:rPr>
           <w:lang w:val="es-MX"/>
         </w:rPr>
-        <w:t>Crear network</w:t>
-      </w:r>
+        <w:t xml:space="preserve">Crear </w:t>
+      </w:r>
+      <w:proofErr w:type="spellStart"/>
+      <w:r>
+        <w:rPr>
+          <w:lang w:val="es-MX"/>
+        </w:rPr>
+        <w:t>network</w:t>
+      </w:r>
+      <w:proofErr w:type="spellEnd"/>
     </w:p>
     <w:p>
       <w:pPr>
@@ -73,6 +81,7 @@
           <w:lang w:eastAsia="es-PE"/>
         </w:rPr>
       </w:pPr>
+      <w:proofErr w:type="spellStart"/>
       <w:r>
         <w:rPr>
           <w:rFonts w:ascii="Consolas" w:eastAsia="Times New Roman" w:hAnsi="Consolas" w:cs="Courier New"/>
@@ -82,7 +91,67 @@
           <w:bdr w:val="none" w:sz="0" w:space="0" w:color="auto" w:frame="1"/>
           <w:lang w:eastAsia="es-PE"/>
         </w:rPr>
-        <w:t xml:space="preserve">docker network create --driver bridge </w:t>
+        <w:t>docker</w:t>
+      </w:r>
+      <w:proofErr w:type="spellEnd"/>
+      <w:r>
+        <w:rPr>
+          <w:rFonts w:ascii="Consolas" w:eastAsia="Times New Roman" w:hAnsi="Consolas" w:cs="Courier New"/>
+          <w:color w:val="24292E"/>
+          <w:sz w:val="20"/>
+          <w:szCs w:val="20"/>
+          <w:bdr w:val="none" w:sz="0" w:space="0" w:color="auto" w:frame="1"/>
+          <w:lang w:eastAsia="es-PE"/>
+        </w:rPr>
+        <w:t xml:space="preserve"> </w:t>
+      </w:r>
+      <w:proofErr w:type="spellStart"/>
+      <w:r>
+        <w:rPr>
+          <w:rFonts w:ascii="Consolas" w:eastAsia="Times New Roman" w:hAnsi="Consolas" w:cs="Courier New"/>
+          <w:color w:val="24292E"/>
+          <w:sz w:val="20"/>
+          <w:szCs w:val="20"/>
+          <w:bdr w:val="none" w:sz="0" w:space="0" w:color="auto" w:frame="1"/>
+          <w:lang w:eastAsia="es-PE"/>
+        </w:rPr>
+        <w:t>network</w:t>
+      </w:r>
+      <w:proofErr w:type="spellEnd"/>
+      <w:r>
+        <w:rPr>
+          <w:rFonts w:ascii="Consolas" w:eastAsia="Times New Roman" w:hAnsi="Consolas" w:cs="Courier New"/>
+          <w:color w:val="24292E"/>
+          <w:sz w:val="20"/>
+          <w:szCs w:val="20"/>
+          <w:bdr w:val="none" w:sz="0" w:space="0" w:color="auto" w:frame="1"/>
+          <w:lang w:eastAsia="es-PE"/>
+        </w:rPr>
+        <w:t xml:space="preserve"> </w:t>
+      </w:r>
+      <w:proofErr w:type="spellStart"/>
+      <w:r>
+        <w:rPr>
+          <w:rFonts w:ascii="Consolas" w:eastAsia="Times New Roman" w:hAnsi="Consolas" w:cs="Courier New"/>
+          <w:color w:val="24292E"/>
+          <w:sz w:val="20"/>
+          <w:szCs w:val="20"/>
+          <w:bdr w:val="none" w:sz="0" w:space="0" w:color="auto" w:frame="1"/>
+          <w:lang w:eastAsia="es-PE"/>
+        </w:rPr>
+        <w:t>create</w:t>
+      </w:r>
+      <w:proofErr w:type="spellEnd"/>
+      <w:r>
+        <w:rPr>
+          <w:rFonts w:ascii="Consolas" w:eastAsia="Times New Roman" w:hAnsi="Consolas" w:cs="Courier New"/>
+          <w:color w:val="24292E"/>
+          <w:sz w:val="20"/>
+          <w:szCs w:val="20"/>
+          <w:bdr w:val="none" w:sz="0" w:space="0" w:color="auto" w:frame="1"/>
+          <w:lang w:eastAsia="es-PE"/>
+        </w:rPr>
+        <w:t xml:space="preserve"> --driver bridge </w:t>
       </w:r>
       <w:r>
         <w:rPr>
@@ -160,13 +229,59 @@
           <w:bdr w:val="none" w:sz="0" w:space="0" w:color="auto" w:frame="1"/>
         </w:rPr>
       </w:pPr>
+      <w:proofErr w:type="spellStart"/>
       <w:r>
         <w:rPr>
           <w:rStyle w:val="CdigoHTML"/>
           <w:rFonts w:ascii="Consolas" w:hAnsi="Consolas"/>
           <w:bdr w:val="none" w:sz="0" w:space="0" w:color="auto" w:frame="1"/>
         </w:rPr>
-        <w:t>docker volume create g4-volume</w:t>
+        <w:t>docker</w:t>
+      </w:r>
+      <w:proofErr w:type="spellEnd"/>
+      <w:r>
+        <w:rPr>
+          <w:rStyle w:val="CdigoHTML"/>
+          <w:rFonts w:ascii="Consolas" w:hAnsi="Consolas"/>
+          <w:bdr w:val="none" w:sz="0" w:space="0" w:color="auto" w:frame="1"/>
+        </w:rPr>
+        <w:t xml:space="preserve"> </w:t>
+      </w:r>
+      <w:proofErr w:type="spellStart"/>
+      <w:r>
+        <w:rPr>
+          <w:rStyle w:val="CdigoHTML"/>
+          <w:rFonts w:ascii="Consolas" w:hAnsi="Consolas"/>
+          <w:bdr w:val="none" w:sz="0" w:space="0" w:color="auto" w:frame="1"/>
+        </w:rPr>
+        <w:t>volume</w:t>
+      </w:r>
+      <w:proofErr w:type="spellEnd"/>
+      <w:r>
+        <w:rPr>
+          <w:rStyle w:val="CdigoHTML"/>
+          <w:rFonts w:ascii="Consolas" w:hAnsi="Consolas"/>
+          <w:bdr w:val="none" w:sz="0" w:space="0" w:color="auto" w:frame="1"/>
+        </w:rPr>
+        <w:t xml:space="preserve"> </w:t>
+      </w:r>
+      <w:proofErr w:type="spellStart"/>
+      <w:r>
+        <w:rPr>
+          <w:rStyle w:val="CdigoHTML"/>
+          <w:rFonts w:ascii="Consolas" w:hAnsi="Consolas"/>
+          <w:bdr w:val="none" w:sz="0" w:space="0" w:color="auto" w:frame="1"/>
+        </w:rPr>
+        <w:t>create</w:t>
+      </w:r>
+      <w:proofErr w:type="spellEnd"/>
+      <w:r>
+        <w:rPr>
+          <w:rStyle w:val="CdigoHTML"/>
+          <w:rFonts w:ascii="Consolas" w:hAnsi="Consolas"/>
+          <w:bdr w:val="none" w:sz="0" w:space="0" w:color="auto" w:frame="1"/>
+        </w:rPr>
+        <w:t xml:space="preserve"> g4-volume</w:t>
       </w:r>
     </w:p>
     <w:p>
@@ -222,13 +337,149 @@
           <w:bdr w:val="none" w:sz="0" w:space="0" w:color="auto" w:frame="1"/>
         </w:rPr>
       </w:pPr>
+      <w:proofErr w:type="spellStart"/>
       <w:r>
         <w:rPr>
           <w:rStyle w:val="CdigoHTML"/>
           <w:rFonts w:ascii="Consolas" w:hAnsi="Consolas"/>
           <w:bdr w:val="none" w:sz="0" w:space="0" w:color="auto" w:frame="1"/>
         </w:rPr>
-        <w:t>docker run -d --name g4-oradb -e ORACLE_PWD=Netec_123 --network g4-network --volume g4-volume:/opt/oracle/oradata -p 1521:1521 -p 5500:5500 container-registry.oracle.com/database/express:21.3.0-xe</w:t>
+        <w:t>docker</w:t>
+      </w:r>
+      <w:proofErr w:type="spellEnd"/>
+      <w:r>
+        <w:rPr>
+          <w:rStyle w:val="CdigoHTML"/>
+          <w:rFonts w:ascii="Consolas" w:hAnsi="Consolas"/>
+          <w:bdr w:val="none" w:sz="0" w:space="0" w:color="auto" w:frame="1"/>
+        </w:rPr>
+        <w:t xml:space="preserve"> run -d --</w:t>
+      </w:r>
+      <w:proofErr w:type="spellStart"/>
+      <w:r>
+        <w:rPr>
+          <w:rStyle w:val="CdigoHTML"/>
+          <w:rFonts w:ascii="Consolas" w:hAnsi="Consolas"/>
+          <w:bdr w:val="none" w:sz="0" w:space="0" w:color="auto" w:frame="1"/>
+        </w:rPr>
+        <w:t>name</w:t>
+      </w:r>
+      <w:proofErr w:type="spellEnd"/>
+      <w:r>
+        <w:rPr>
+          <w:rStyle w:val="CdigoHTML"/>
+          <w:rFonts w:ascii="Consolas" w:hAnsi="Consolas"/>
+          <w:bdr w:val="none" w:sz="0" w:space="0" w:color="auto" w:frame="1"/>
+        </w:rPr>
+        <w:t xml:space="preserve"> g4-oradb -e ORACLE_PWD=Netec_123 --</w:t>
+      </w:r>
+      <w:proofErr w:type="spellStart"/>
+      <w:r>
+        <w:rPr>
+          <w:rStyle w:val="CdigoHTML"/>
+          <w:rFonts w:ascii="Consolas" w:hAnsi="Consolas"/>
+          <w:bdr w:val="none" w:sz="0" w:space="0" w:color="auto" w:frame="1"/>
+        </w:rPr>
+        <w:t>network</w:t>
+      </w:r>
+      <w:proofErr w:type="spellEnd"/>
+      <w:r>
+        <w:rPr>
+          <w:rStyle w:val="CdigoHTML"/>
+          <w:rFonts w:ascii="Consolas" w:hAnsi="Consolas"/>
+          <w:bdr w:val="none" w:sz="0" w:space="0" w:color="auto" w:frame="1"/>
+        </w:rPr>
+        <w:t xml:space="preserve"> g4-network --</w:t>
+      </w:r>
+      <w:proofErr w:type="spellStart"/>
+      <w:r>
+        <w:rPr>
+          <w:rStyle w:val="CdigoHTML"/>
+          <w:rFonts w:ascii="Consolas" w:hAnsi="Consolas"/>
+          <w:bdr w:val="none" w:sz="0" w:space="0" w:color="auto" w:frame="1"/>
+        </w:rPr>
+        <w:t>volume</w:t>
+      </w:r>
+      <w:proofErr w:type="spellEnd"/>
+      <w:r>
+        <w:rPr>
+          <w:rStyle w:val="CdigoHTML"/>
+          <w:rFonts w:ascii="Consolas" w:hAnsi="Consolas"/>
+          <w:bdr w:val="none" w:sz="0" w:space="0" w:color="auto" w:frame="1"/>
+        </w:rPr>
+        <w:t xml:space="preserve"> g4-volume:/</w:t>
+      </w:r>
+      <w:proofErr w:type="spellStart"/>
+      <w:r>
+        <w:rPr>
+          <w:rStyle w:val="CdigoHTML"/>
+          <w:rFonts w:ascii="Consolas" w:hAnsi="Consolas"/>
+          <w:bdr w:val="none" w:sz="0" w:space="0" w:color="auto" w:frame="1"/>
+        </w:rPr>
+        <w:t>opt</w:t>
+      </w:r>
+      <w:proofErr w:type="spellEnd"/>
+      <w:r>
+        <w:rPr>
+          <w:rStyle w:val="CdigoHTML"/>
+          <w:rFonts w:ascii="Consolas" w:hAnsi="Consolas"/>
+          <w:bdr w:val="none" w:sz="0" w:space="0" w:color="auto" w:frame="1"/>
+        </w:rPr>
+        <w:t>/</w:t>
+      </w:r>
+      <w:proofErr w:type="spellStart"/>
+      <w:r>
+        <w:rPr>
+          <w:rStyle w:val="CdigoHTML"/>
+          <w:rFonts w:ascii="Consolas" w:hAnsi="Consolas"/>
+          <w:bdr w:val="none" w:sz="0" w:space="0" w:color="auto" w:frame="1"/>
+        </w:rPr>
+        <w:t>oracle</w:t>
+      </w:r>
+      <w:proofErr w:type="spellEnd"/>
+      <w:r>
+        <w:rPr>
+          <w:rStyle w:val="CdigoHTML"/>
+          <w:rFonts w:ascii="Consolas" w:hAnsi="Consolas"/>
+          <w:bdr w:val="none" w:sz="0" w:space="0" w:color="auto" w:frame="1"/>
+        </w:rPr>
+        <w:t>/</w:t>
+      </w:r>
+      <w:proofErr w:type="spellStart"/>
+      <w:r>
+        <w:rPr>
+          <w:rStyle w:val="CdigoHTML"/>
+          <w:rFonts w:ascii="Consolas" w:hAnsi="Consolas"/>
+          <w:bdr w:val="none" w:sz="0" w:space="0" w:color="auto" w:frame="1"/>
+        </w:rPr>
+        <w:t>oradata</w:t>
+      </w:r>
+      <w:proofErr w:type="spellEnd"/>
+      <w:r>
+        <w:rPr>
+          <w:rStyle w:val="CdigoHTML"/>
+          <w:rFonts w:ascii="Consolas" w:hAnsi="Consolas"/>
+          <w:bdr w:val="none" w:sz="0" w:space="0" w:color="auto" w:frame="1"/>
+        </w:rPr>
+        <w:t xml:space="preserve"> -p 1521:1521 -p 5500:5500 container-registry.oracle.com/</w:t>
+      </w:r>
+      <w:proofErr w:type="spellStart"/>
+      <w:r>
+        <w:rPr>
+          <w:rStyle w:val="CdigoHTML"/>
+          <w:rFonts w:ascii="Consolas" w:hAnsi="Consolas"/>
+          <w:bdr w:val="none" w:sz="0" w:space="0" w:color="auto" w:frame="1"/>
+        </w:rPr>
+        <w:t>database</w:t>
+      </w:r>
+      <w:proofErr w:type="spellEnd"/>
+      <w:r>
+        <w:rPr>
+          <w:rStyle w:val="CdigoHTML"/>
+          <w:rFonts w:ascii="Consolas" w:hAnsi="Consolas"/>
+          <w:bdr w:val="none" w:sz="0" w:space="0" w:color="auto" w:frame="1"/>
+        </w:rPr>
+        <w:t>/express:21.3.0-xe</w:t>
       </w:r>
     </w:p>
     <w:p>
@@ -270,8 +521,16 @@
         <w:rPr>
           <w:lang w:val="es-MX"/>
         </w:rPr>
-        <w:t>Usuario: sys</w:t>
-      </w:r>
+        <w:t xml:space="preserve">Usuario: </w:t>
+      </w:r>
+      <w:proofErr w:type="spellStart"/>
+      <w:r>
+        <w:rPr>
+          <w:lang w:val="es-MX"/>
+        </w:rPr>
+        <w:t>sys</w:t>
+      </w:r>
+      <w:proofErr w:type="spellEnd"/>
     </w:p>
     <w:p>
       <w:pPr>
@@ -284,8 +543,16 @@
         <w:rPr>
           <w:lang w:val="es-MX"/>
         </w:rPr>
-        <w:t>Rol: sysdba</w:t>
-      </w:r>
+        <w:t xml:space="preserve">Rol: </w:t>
+      </w:r>
+      <w:proofErr w:type="spellStart"/>
+      <w:r>
+        <w:rPr>
+          <w:lang w:val="es-MX"/>
+        </w:rPr>
+        <w:t>sysdba</w:t>
+      </w:r>
+      <w:proofErr w:type="spellEnd"/>
     </w:p>
     <w:p>
       <w:pPr>
@@ -340,8 +607,16 @@
         <w:rPr>
           <w:lang w:val="es-MX"/>
         </w:rPr>
-        <w:t>SID: xe</w:t>
-      </w:r>
+        <w:t xml:space="preserve">SID: </w:t>
+      </w:r>
+      <w:proofErr w:type="spellStart"/>
+      <w:r>
+        <w:rPr>
+          <w:lang w:val="es-MX"/>
+        </w:rPr>
+        <w:t>xe</w:t>
+      </w:r>
+      <w:proofErr w:type="spellEnd"/>
     </w:p>
     <w:p>
       <w:pPr>
@@ -620,8 +895,19 @@
           <w:sz w:val="20"/>
           <w:szCs w:val="20"/>
         </w:rPr>
-        <w:t xml:space="preserve"> users</w:t>
-      </w:r>
+        <w:t xml:space="preserve"> </w:t>
+      </w:r>
+      <w:proofErr w:type="spellStart"/>
+      <w:r>
+        <w:rPr>
+          <w:rFonts w:ascii="Consolas" w:hAnsi="Consolas"/>
+          <w:color w:val="000000"/>
+          <w:sz w:val="20"/>
+          <w:szCs w:val="20"/>
+        </w:rPr>
+        <w:t>users</w:t>
+      </w:r>
+      <w:proofErr w:type="spellEnd"/>
     </w:p>
     <w:p>
       <w:pPr>
@@ -674,8 +960,19 @@
           <w:sz w:val="20"/>
           <w:szCs w:val="20"/>
         </w:rPr>
-        <w:t xml:space="preserve"> temp</w:t>
-      </w:r>
+        <w:t xml:space="preserve"> </w:t>
+      </w:r>
+      <w:proofErr w:type="spellStart"/>
+      <w:r>
+        <w:rPr>
+          <w:rFonts w:ascii="Consolas" w:hAnsi="Consolas"/>
+          <w:color w:val="000000"/>
+          <w:sz w:val="20"/>
+          <w:szCs w:val="20"/>
+        </w:rPr>
+        <w:t>temp</w:t>
+      </w:r>
+      <w:proofErr w:type="spellEnd"/>
       <w:r>
         <w:rPr>
           <w:rFonts w:ascii="Consolas" w:hAnsi="Consolas"/>
@@ -856,8 +1153,19 @@
           <w:sz w:val="20"/>
           <w:szCs w:val="20"/>
         </w:rPr>
-        <w:t xml:space="preserve"> users</w:t>
-      </w:r>
+        <w:t xml:space="preserve"> </w:t>
+      </w:r>
+      <w:proofErr w:type="spellStart"/>
+      <w:r>
+        <w:rPr>
+          <w:rFonts w:ascii="Consolas" w:hAnsi="Consolas"/>
+          <w:color w:val="000000"/>
+          <w:sz w:val="20"/>
+          <w:szCs w:val="20"/>
+        </w:rPr>
+        <w:t>users</w:t>
+      </w:r>
+      <w:proofErr w:type="spellEnd"/>
       <w:r>
         <w:rPr>
           <w:rFonts w:ascii="Consolas" w:hAnsi="Consolas"/>
@@ -953,8 +1261,19 @@
           <w:sz w:val="20"/>
           <w:szCs w:val="20"/>
         </w:rPr>
-        <w:t xml:space="preserve"> users</w:t>
-      </w:r>
+        <w:t xml:space="preserve"> </w:t>
+      </w:r>
+      <w:proofErr w:type="spellStart"/>
+      <w:r>
+        <w:rPr>
+          <w:rFonts w:ascii="Consolas" w:hAnsi="Consolas"/>
+          <w:color w:val="000000"/>
+          <w:sz w:val="20"/>
+          <w:szCs w:val="20"/>
+        </w:rPr>
+        <w:t>users</w:t>
+      </w:r>
+      <w:proofErr w:type="spellEnd"/>
       <w:r>
         <w:rPr>
           <w:rFonts w:ascii="Consolas" w:hAnsi="Consolas"/>
@@ -1024,8 +1343,19 @@
           <w:sz w:val="20"/>
           <w:szCs w:val="20"/>
         </w:rPr>
-        <w:t>-- G4USER.EVENTO definition</w:t>
-      </w:r>
+        <w:t xml:space="preserve">-- G4USER.EVENTO </w:t>
+      </w:r>
+      <w:proofErr w:type="spellStart"/>
+      <w:r>
+        <w:rPr>
+          <w:rFonts w:ascii="Consolas" w:hAnsi="Consolas"/>
+          <w:color w:val="808080"/>
+          <w:sz w:val="20"/>
+          <w:szCs w:val="20"/>
+        </w:rPr>
+        <w:t>definition</w:t>
+      </w:r>
+      <w:proofErr w:type="spellEnd"/>
     </w:p>
     <w:p>
       <w:pPr>
@@ -1176,6 +1506,7 @@
         </w:rPr>
         <w:t xml:space="preserve"> </w:t>
       </w:r>
+      <w:proofErr w:type="gramStart"/>
       <w:r>
         <w:rPr>
           <w:rFonts w:ascii="Consolas" w:eastAsia="Times New Roman" w:hAnsi="Consolas" w:cs="Times New Roman"/>
@@ -1198,6 +1529,7 @@
         </w:rPr>
         <w:t>(</w:t>
       </w:r>
+      <w:proofErr w:type="gramEnd"/>
       <w:r>
         <w:rPr>
           <w:rFonts w:ascii="Consolas" w:eastAsia="Times New Roman" w:hAnsi="Consolas" w:cs="Times New Roman"/>
@@ -1668,6 +2000,7 @@
         </w:rPr>
         <w:t xml:space="preserve"> </w:t>
       </w:r>
+      <w:proofErr w:type="gramStart"/>
       <w:r>
         <w:rPr>
           <w:rFonts w:ascii="Consolas" w:eastAsia="Times New Roman" w:hAnsi="Consolas" w:cs="Times New Roman"/>
@@ -1690,6 +2023,7 @@
         </w:rPr>
         <w:t>(</w:t>
       </w:r>
+      <w:proofErr w:type="gramEnd"/>
       <w:r>
         <w:rPr>
           <w:rFonts w:ascii="Consolas" w:eastAsia="Times New Roman" w:hAnsi="Consolas" w:cs="Times New Roman"/>
@@ -2581,8 +2915,20 @@
           <w:szCs w:val="20"/>
           <w:lang w:eastAsia="es-PE"/>
         </w:rPr>
-        <w:t xml:space="preserve">  STORAGE(</w:t>
-      </w:r>
+        <w:t xml:space="preserve">  </w:t>
+      </w:r>
+      <w:proofErr w:type="gramStart"/>
+      <w:r>
+        <w:rPr>
+          <w:rFonts w:ascii="Consolas" w:eastAsia="Times New Roman" w:hAnsi="Consolas" w:cs="Times New Roman"/>
+          <w:color w:val="000000"/>
+          <w:sz w:val="20"/>
+          <w:szCs w:val="20"/>
+          <w:lang w:eastAsia="es-PE"/>
+        </w:rPr>
+        <w:t>STORAGE(</w:t>
+      </w:r>
+      <w:proofErr w:type="gramEnd"/>
       <w:r>
         <w:rPr>
           <w:rFonts w:ascii="Consolas" w:eastAsia="Times New Roman" w:hAnsi="Consolas" w:cs="Times New Roman"/>
@@ -2936,17 +3282,41 @@
           <w:szCs w:val="20"/>
           <w:lang w:eastAsia="es-PE"/>
         </w:rPr>
-        <w:t>"USERS"</w:t>
-      </w:r>
-      <w:r>
-        <w:rPr>
-          <w:rFonts w:ascii="Consolas" w:eastAsia="Times New Roman" w:hAnsi="Consolas" w:cs="Times New Roman"/>
-          <w:color w:val="000000"/>
-          <w:sz w:val="20"/>
-          <w:szCs w:val="20"/>
-          <w:lang w:eastAsia="es-PE"/>
-        </w:rPr>
-        <w:t xml:space="preserve">  ENABLE, </w:t>
+        <w:t>"USERS</w:t>
+      </w:r>
+      <w:proofErr w:type="gramStart"/>
+      <w:r>
+        <w:rPr>
+          <w:rFonts w:ascii="Consolas" w:eastAsia="Times New Roman" w:hAnsi="Consolas" w:cs="Times New Roman"/>
+          <w:b/>
+          <w:bCs/>
+          <w:color w:val="000080"/>
+          <w:sz w:val="20"/>
+          <w:szCs w:val="20"/>
+          <w:lang w:eastAsia="es-PE"/>
+        </w:rPr>
+        <w:t>"</w:t>
+      </w:r>
+      <w:r>
+        <w:rPr>
+          <w:rFonts w:ascii="Consolas" w:eastAsia="Times New Roman" w:hAnsi="Consolas" w:cs="Times New Roman"/>
+          <w:color w:val="000000"/>
+          <w:sz w:val="20"/>
+          <w:szCs w:val="20"/>
+          <w:lang w:eastAsia="es-PE"/>
+        </w:rPr>
+        <w:t xml:space="preserve">  ENABLE</w:t>
+      </w:r>
+      <w:proofErr w:type="gramEnd"/>
+      <w:r>
+        <w:rPr>
+          <w:rFonts w:ascii="Consolas" w:eastAsia="Times New Roman" w:hAnsi="Consolas" w:cs="Times New Roman"/>
+          <w:color w:val="000000"/>
+          <w:sz w:val="20"/>
+          <w:szCs w:val="20"/>
+          <w:lang w:eastAsia="es-PE"/>
+        </w:rPr>
+        <w:t xml:space="preserve">, </w:t>
       </w:r>
     </w:p>
     <w:p>
@@ -3274,8 +3644,20 @@
           <w:szCs w:val="20"/>
           <w:lang w:eastAsia="es-PE"/>
         </w:rPr>
-        <w:t xml:space="preserve">  STORAGE(</w:t>
-      </w:r>
+        <w:t xml:space="preserve">  </w:t>
+      </w:r>
+      <w:proofErr w:type="gramStart"/>
+      <w:r>
+        <w:rPr>
+          <w:rFonts w:ascii="Consolas" w:eastAsia="Times New Roman" w:hAnsi="Consolas" w:cs="Times New Roman"/>
+          <w:color w:val="000000"/>
+          <w:sz w:val="20"/>
+          <w:szCs w:val="20"/>
+          <w:lang w:eastAsia="es-PE"/>
+        </w:rPr>
+        <w:t>STORAGE(</w:t>
+      </w:r>
+      <w:proofErr w:type="gramEnd"/>
       <w:r>
         <w:rPr>
           <w:rFonts w:ascii="Consolas" w:eastAsia="Times New Roman" w:hAnsi="Consolas" w:cs="Times New Roman"/>
@@ -3629,7 +4011,20 @@
           <w:szCs w:val="20"/>
           <w:lang w:eastAsia="es-PE"/>
         </w:rPr>
-        <w:t>"USERS"</w:t>
+        <w:t>"USERS</w:t>
+      </w:r>
+      <w:proofErr w:type="gramStart"/>
+      <w:r>
+        <w:rPr>
+          <w:rFonts w:ascii="Consolas" w:eastAsia="Times New Roman" w:hAnsi="Consolas" w:cs="Times New Roman"/>
+          <w:b/>
+          <w:bCs/>
+          <w:color w:val="000080"/>
+          <w:sz w:val="20"/>
+          <w:szCs w:val="20"/>
+          <w:lang w:eastAsia="es-PE"/>
+        </w:rPr>
+        <w:t>"</w:t>
       </w:r>
       <w:r>
         <w:rPr>
@@ -3641,6 +4036,7 @@
         </w:rPr>
         <w:t xml:space="preserve">  ENABLE</w:t>
       </w:r>
+      <w:proofErr w:type="gramEnd"/>
     </w:p>
     <w:p>
       <w:pPr>
@@ -3877,8 +4273,20 @@
           <w:szCs w:val="20"/>
           <w:lang w:eastAsia="es-PE"/>
         </w:rPr>
-        <w:t xml:space="preserve">  STORAGE(</w:t>
-      </w:r>
+        <w:t xml:space="preserve">  </w:t>
+      </w:r>
+      <w:proofErr w:type="gramStart"/>
+      <w:r>
+        <w:rPr>
+          <w:rFonts w:ascii="Consolas" w:eastAsia="Times New Roman" w:hAnsi="Consolas" w:cs="Times New Roman"/>
+          <w:color w:val="000000"/>
+          <w:sz w:val="20"/>
+          <w:szCs w:val="20"/>
+          <w:lang w:eastAsia="es-PE"/>
+        </w:rPr>
+        <w:t>STORAGE(</w:t>
+      </w:r>
+      <w:proofErr w:type="gramEnd"/>
       <w:r>
         <w:rPr>
           <w:rFonts w:ascii="Consolas" w:eastAsia="Times New Roman" w:hAnsi="Consolas" w:cs="Times New Roman"/>
@@ -4275,8 +4683,20 @@
           <w:szCs w:val="20"/>
           <w:lang w:eastAsia="es-PE"/>
         </w:rPr>
-        <w:t>-- G4USER.PARTICIPANTE definition</w:t>
-      </w:r>
+        <w:t xml:space="preserve">-- G4USER.PARTICIPANTE </w:t>
+      </w:r>
+      <w:proofErr w:type="spellStart"/>
+      <w:r>
+        <w:rPr>
+          <w:rFonts w:ascii="Consolas" w:eastAsia="Times New Roman" w:hAnsi="Consolas" w:cs="Times New Roman"/>
+          <w:color w:val="808080"/>
+          <w:sz w:val="20"/>
+          <w:szCs w:val="20"/>
+          <w:lang w:eastAsia="es-PE"/>
+        </w:rPr>
+        <w:t>definition</w:t>
+      </w:r>
+      <w:proofErr w:type="spellEnd"/>
     </w:p>
     <w:p>
       <w:pPr>
@@ -4427,6 +4847,7 @@
         </w:rPr>
         <w:t xml:space="preserve"> </w:t>
       </w:r>
+      <w:proofErr w:type="gramStart"/>
       <w:r>
         <w:rPr>
           <w:rFonts w:ascii="Consolas" w:eastAsia="Times New Roman" w:hAnsi="Consolas" w:cs="Times New Roman"/>
@@ -4449,6 +4870,7 @@
         </w:rPr>
         <w:t>(</w:t>
       </w:r>
+      <w:proofErr w:type="gramEnd"/>
       <w:r>
         <w:rPr>
           <w:rFonts w:ascii="Consolas" w:eastAsia="Times New Roman" w:hAnsi="Consolas" w:cs="Times New Roman"/>
@@ -4919,6 +5341,7 @@
         </w:rPr>
         <w:t xml:space="preserve"> </w:t>
       </w:r>
+      <w:proofErr w:type="gramStart"/>
       <w:r>
         <w:rPr>
           <w:rFonts w:ascii="Consolas" w:eastAsia="Times New Roman" w:hAnsi="Consolas" w:cs="Times New Roman"/>
@@ -4941,6 +5364,7 @@
         </w:rPr>
         <w:t>(</w:t>
       </w:r>
+      <w:proofErr w:type="gramEnd"/>
       <w:r>
         <w:rPr>
           <w:rFonts w:ascii="Consolas" w:eastAsia="Times New Roman" w:hAnsi="Consolas" w:cs="Times New Roman"/>
@@ -5070,6 +5494,7 @@
         </w:rPr>
         <w:t xml:space="preserve"> </w:t>
       </w:r>
+      <w:proofErr w:type="gramStart"/>
       <w:r>
         <w:rPr>
           <w:rFonts w:ascii="Consolas" w:eastAsia="Times New Roman" w:hAnsi="Consolas" w:cs="Times New Roman"/>
@@ -5092,6 +5517,7 @@
         </w:rPr>
         <w:t>(</w:t>
       </w:r>
+      <w:proofErr w:type="gramEnd"/>
       <w:r>
         <w:rPr>
           <w:rFonts w:ascii="Consolas" w:eastAsia="Times New Roman" w:hAnsi="Consolas" w:cs="Times New Roman"/>
@@ -5480,8 +5906,20 @@
           <w:szCs w:val="20"/>
           <w:lang w:eastAsia="es-PE"/>
         </w:rPr>
-        <w:t xml:space="preserve">  STORAGE(</w:t>
-      </w:r>
+        <w:t xml:space="preserve">  </w:t>
+      </w:r>
+      <w:proofErr w:type="gramStart"/>
+      <w:r>
+        <w:rPr>
+          <w:rFonts w:ascii="Consolas" w:eastAsia="Times New Roman" w:hAnsi="Consolas" w:cs="Times New Roman"/>
+          <w:color w:val="000000"/>
+          <w:sz w:val="20"/>
+          <w:szCs w:val="20"/>
+          <w:lang w:eastAsia="es-PE"/>
+        </w:rPr>
+        <w:t>STORAGE(</w:t>
+      </w:r>
+      <w:proofErr w:type="gramEnd"/>
       <w:r>
         <w:rPr>
           <w:rFonts w:ascii="Consolas" w:eastAsia="Times New Roman" w:hAnsi="Consolas" w:cs="Times New Roman"/>
@@ -5835,7 +6273,20 @@
           <w:szCs w:val="20"/>
           <w:lang w:eastAsia="es-PE"/>
         </w:rPr>
-        <w:t>"USERS"</w:t>
+        <w:t>"USERS</w:t>
+      </w:r>
+      <w:proofErr w:type="gramStart"/>
+      <w:r>
+        <w:rPr>
+          <w:rFonts w:ascii="Consolas" w:eastAsia="Times New Roman" w:hAnsi="Consolas" w:cs="Times New Roman"/>
+          <w:b/>
+          <w:bCs/>
+          <w:color w:val="000080"/>
+          <w:sz w:val="20"/>
+          <w:szCs w:val="20"/>
+          <w:lang w:eastAsia="es-PE"/>
+        </w:rPr>
+        <w:t>"</w:t>
       </w:r>
       <w:r>
         <w:rPr>
@@ -5847,6 +6298,7 @@
         </w:rPr>
         <w:t xml:space="preserve">  ENABLE</w:t>
       </w:r>
+      <w:proofErr w:type="gramEnd"/>
     </w:p>
     <w:p>
       <w:pPr>
@@ -6083,8 +6535,20 @@
           <w:szCs w:val="20"/>
           <w:lang w:eastAsia="es-PE"/>
         </w:rPr>
-        <w:t xml:space="preserve">  STORAGE(</w:t>
-      </w:r>
+        <w:t xml:space="preserve">  </w:t>
+      </w:r>
+      <w:proofErr w:type="gramStart"/>
+      <w:r>
+        <w:rPr>
+          <w:rFonts w:ascii="Consolas" w:eastAsia="Times New Roman" w:hAnsi="Consolas" w:cs="Times New Roman"/>
+          <w:color w:val="000000"/>
+          <w:sz w:val="20"/>
+          <w:szCs w:val="20"/>
+          <w:lang w:eastAsia="es-PE"/>
+        </w:rPr>
+        <w:t>STORAGE(</w:t>
+      </w:r>
+      <w:proofErr w:type="gramEnd"/>
       <w:r>
         <w:rPr>
           <w:rFonts w:ascii="Consolas" w:eastAsia="Times New Roman" w:hAnsi="Consolas" w:cs="Times New Roman"/>
@@ -6560,8 +7024,16 @@
         <w:rPr>
           <w:lang w:val="es-MX"/>
         </w:rPr>
-        <w:t>Compilar y generar jar</w:t>
-      </w:r>
+        <w:t xml:space="preserve">Compilar y generar </w:t>
+      </w:r>
+      <w:proofErr w:type="spellStart"/>
+      <w:r>
+        <w:rPr>
+          <w:lang w:val="es-MX"/>
+        </w:rPr>
+        <w:t>jar</w:t>
+      </w:r>
+      <w:proofErr w:type="spellEnd"/>
     </w:p>
     <w:p>
       <w:pPr>
@@ -6588,7 +7060,65 @@
         <w:rPr>
           <w:lang w:val="es-MX"/>
         </w:rPr>
-        <w:t>.\mvnw clean install -Dmaven.test.skip=true</w:t>
+        <w:t>.\</w:t>
+      </w:r>
+      <w:proofErr w:type="spellStart"/>
+      <w:r>
+        <w:rPr>
+          <w:lang w:val="es-MX"/>
+        </w:rPr>
+        <w:t>mvnw</w:t>
+      </w:r>
+      <w:proofErr w:type="spellEnd"/>
+      <w:r>
+        <w:rPr>
+          <w:lang w:val="es-MX"/>
+        </w:rPr>
+        <w:t xml:space="preserve"> </w:t>
+      </w:r>
+      <w:proofErr w:type="spellStart"/>
+      <w:r>
+        <w:rPr>
+          <w:lang w:val="es-MX"/>
+        </w:rPr>
+        <w:t>clean</w:t>
+      </w:r>
+      <w:proofErr w:type="spellEnd"/>
+      <w:r>
+        <w:rPr>
+          <w:lang w:val="es-MX"/>
+        </w:rPr>
+        <w:t xml:space="preserve"> </w:t>
+      </w:r>
+      <w:proofErr w:type="spellStart"/>
+      <w:r>
+        <w:rPr>
+          <w:lang w:val="es-MX"/>
+        </w:rPr>
+        <w:t>install</w:t>
+      </w:r>
+      <w:proofErr w:type="spellEnd"/>
+      <w:r>
+        <w:rPr>
+          <w:lang w:val="es-MX"/>
+        </w:rPr>
+        <w:t xml:space="preserve"> -</w:t>
+      </w:r>
+      <w:proofErr w:type="spellStart"/>
+      <w:proofErr w:type="gramStart"/>
+      <w:r>
+        <w:rPr>
+          <w:lang w:val="es-MX"/>
+        </w:rPr>
+        <w:t>Dmaven.test.skip</w:t>
+      </w:r>
+      <w:proofErr w:type="spellEnd"/>
+      <w:proofErr w:type="gramEnd"/>
+      <w:r>
+        <w:rPr>
+          <w:lang w:val="es-MX"/>
+        </w:rPr>
+        <w:t>=true</w:t>
       </w:r>
     </w:p>
     <w:p>
@@ -6671,6 +7201,7 @@
           <w:lang w:eastAsia="es-PE"/>
         </w:rPr>
       </w:pPr>
+      <w:proofErr w:type="spellStart"/>
       <w:r>
         <w:rPr>
           <w:rFonts w:ascii="Consolas" w:eastAsia="Times New Roman" w:hAnsi="Consolas" w:cs="Courier New"/>
@@ -6680,8 +7211,9 @@
           <w:bdr w:val="none" w:sz="0" w:space="0" w:color="auto" w:frame="1"/>
           <w:lang w:eastAsia="es-PE"/>
         </w:rPr>
-        <w:t>docker build -t ms-</w:t>
-      </w:r>
+        <w:t>docker</w:t>
+      </w:r>
+      <w:proofErr w:type="spellEnd"/>
       <w:r>
         <w:rPr>
           <w:rFonts w:ascii="Consolas" w:eastAsia="Times New Roman" w:hAnsi="Consolas" w:cs="Courier New"/>
@@ -6691,8 +7223,9 @@
           <w:bdr w:val="none" w:sz="0" w:space="0" w:color="auto" w:frame="1"/>
           <w:lang w:eastAsia="es-PE"/>
         </w:rPr>
-        <w:t>eventos</w:t>
-      </w:r>
+        <w:t xml:space="preserve"> </w:t>
+      </w:r>
+      <w:proofErr w:type="spellStart"/>
       <w:r>
         <w:rPr>
           <w:rFonts w:ascii="Consolas" w:eastAsia="Times New Roman" w:hAnsi="Consolas" w:cs="Courier New"/>
@@ -6702,8 +7235,55 @@
           <w:bdr w:val="none" w:sz="0" w:space="0" w:color="auto" w:frame="1"/>
           <w:lang w:eastAsia="es-PE"/>
         </w:rPr>
-        <w:t>:1.0 .</w:t>
-      </w:r>
+        <w:t>build</w:t>
+      </w:r>
+      <w:proofErr w:type="spellEnd"/>
+      <w:r>
+        <w:rPr>
+          <w:rFonts w:ascii="Consolas" w:eastAsia="Times New Roman" w:hAnsi="Consolas" w:cs="Courier New"/>
+          <w:color w:val="24292E"/>
+          <w:sz w:val="20"/>
+          <w:szCs w:val="20"/>
+          <w:bdr w:val="none" w:sz="0" w:space="0" w:color="auto" w:frame="1"/>
+          <w:lang w:eastAsia="es-PE"/>
+        </w:rPr>
+        <w:t xml:space="preserve"> -t ms-</w:t>
+      </w:r>
+      <w:r>
+        <w:rPr>
+          <w:rFonts w:ascii="Consolas" w:eastAsia="Times New Roman" w:hAnsi="Consolas" w:cs="Courier New"/>
+          <w:color w:val="24292E"/>
+          <w:sz w:val="20"/>
+          <w:szCs w:val="20"/>
+          <w:bdr w:val="none" w:sz="0" w:space="0" w:color="auto" w:frame="1"/>
+          <w:lang w:eastAsia="es-PE"/>
+        </w:rPr>
+        <w:t>eventos</w:t>
+      </w:r>
+      <w:r>
+        <w:rPr>
+          <w:rFonts w:ascii="Consolas" w:eastAsia="Times New Roman" w:hAnsi="Consolas" w:cs="Courier New"/>
+          <w:color w:val="24292E"/>
+          <w:sz w:val="20"/>
+          <w:szCs w:val="20"/>
+          <w:bdr w:val="none" w:sz="0" w:space="0" w:color="auto" w:frame="1"/>
+          <w:lang w:eastAsia="es-PE"/>
+        </w:rPr>
+        <w:t>:1.</w:t>
+      </w:r>
+      <w:proofErr w:type="gramStart"/>
+      <w:r>
+        <w:rPr>
+          <w:rFonts w:ascii="Consolas" w:eastAsia="Times New Roman" w:hAnsi="Consolas" w:cs="Courier New"/>
+          <w:color w:val="24292E"/>
+          <w:sz w:val="20"/>
+          <w:szCs w:val="20"/>
+          <w:bdr w:val="none" w:sz="0" w:space="0" w:color="auto" w:frame="1"/>
+          <w:lang w:eastAsia="es-PE"/>
+        </w:rPr>
+        <w:t>0 .</w:t>
+      </w:r>
+      <w:proofErr w:type="gramEnd"/>
     </w:p>
     <w:p>
       <w:pPr>
@@ -6745,6 +7325,7 @@
           <w:lang w:eastAsia="es-PE"/>
         </w:rPr>
       </w:pPr>
+      <w:proofErr w:type="spellStart"/>
       <w:r>
         <w:rPr>
           <w:rFonts w:ascii="Consolas" w:eastAsia="Times New Roman" w:hAnsi="Consolas" w:cs="Courier New"/>
@@ -6754,8 +7335,9 @@
           <w:bdr w:val="none" w:sz="0" w:space="0" w:color="auto" w:frame="1"/>
           <w:lang w:eastAsia="es-PE"/>
         </w:rPr>
-        <w:t>docker build -t ms-</w:t>
-      </w:r>
+        <w:t>docker</w:t>
+      </w:r>
+      <w:proofErr w:type="spellEnd"/>
       <w:r>
         <w:rPr>
           <w:rFonts w:ascii="Consolas" w:eastAsia="Times New Roman" w:hAnsi="Consolas" w:cs="Courier New"/>
@@ -6765,8 +7347,9 @@
           <w:bdr w:val="none" w:sz="0" w:space="0" w:color="auto" w:frame="1"/>
           <w:lang w:eastAsia="es-PE"/>
         </w:rPr>
-        <w:t>participantes</w:t>
-      </w:r>
+        <w:t xml:space="preserve"> </w:t>
+      </w:r>
+      <w:proofErr w:type="spellStart"/>
       <w:r>
         <w:rPr>
           <w:rFonts w:ascii="Consolas" w:eastAsia="Times New Roman" w:hAnsi="Consolas" w:cs="Courier New"/>
@@ -6776,8 +7359,55 @@
           <w:bdr w:val="none" w:sz="0" w:space="0" w:color="auto" w:frame="1"/>
           <w:lang w:eastAsia="es-PE"/>
         </w:rPr>
-        <w:t>:1.0 .</w:t>
-      </w:r>
+        <w:t>build</w:t>
+      </w:r>
+      <w:proofErr w:type="spellEnd"/>
+      <w:r>
+        <w:rPr>
+          <w:rFonts w:ascii="Consolas" w:eastAsia="Times New Roman" w:hAnsi="Consolas" w:cs="Courier New"/>
+          <w:color w:val="24292E"/>
+          <w:sz w:val="20"/>
+          <w:szCs w:val="20"/>
+          <w:bdr w:val="none" w:sz="0" w:space="0" w:color="auto" w:frame="1"/>
+          <w:lang w:eastAsia="es-PE"/>
+        </w:rPr>
+        <w:t xml:space="preserve"> -t ms-</w:t>
+      </w:r>
+      <w:r>
+        <w:rPr>
+          <w:rFonts w:ascii="Consolas" w:eastAsia="Times New Roman" w:hAnsi="Consolas" w:cs="Courier New"/>
+          <w:color w:val="24292E"/>
+          <w:sz w:val="20"/>
+          <w:szCs w:val="20"/>
+          <w:bdr w:val="none" w:sz="0" w:space="0" w:color="auto" w:frame="1"/>
+          <w:lang w:eastAsia="es-PE"/>
+        </w:rPr>
+        <w:t>participantes</w:t>
+      </w:r>
+      <w:r>
+        <w:rPr>
+          <w:rFonts w:ascii="Consolas" w:eastAsia="Times New Roman" w:hAnsi="Consolas" w:cs="Courier New"/>
+          <w:color w:val="24292E"/>
+          <w:sz w:val="20"/>
+          <w:szCs w:val="20"/>
+          <w:bdr w:val="none" w:sz="0" w:space="0" w:color="auto" w:frame="1"/>
+          <w:lang w:eastAsia="es-PE"/>
+        </w:rPr>
+        <w:t>:1.</w:t>
+      </w:r>
+      <w:proofErr w:type="gramStart"/>
+      <w:r>
+        <w:rPr>
+          <w:rFonts w:ascii="Consolas" w:eastAsia="Times New Roman" w:hAnsi="Consolas" w:cs="Courier New"/>
+          <w:color w:val="24292E"/>
+          <w:sz w:val="20"/>
+          <w:szCs w:val="20"/>
+          <w:bdr w:val="none" w:sz="0" w:space="0" w:color="auto" w:frame="1"/>
+          <w:lang w:eastAsia="es-PE"/>
+        </w:rPr>
+        <w:t>0 .</w:t>
+      </w:r>
+      <w:proofErr w:type="gramEnd"/>
     </w:p>
     <w:p>
       <w:pPr>
@@ -6844,6 +7474,7 @@
           <w:lang w:eastAsia="es-PE"/>
         </w:rPr>
       </w:pPr>
+      <w:proofErr w:type="spellStart"/>
       <w:r>
         <w:rPr>
           <w:rFonts w:ascii="Consolas" w:eastAsia="Times New Roman" w:hAnsi="Consolas" w:cs="Courier New"/>
@@ -6853,8 +7484,9 @@
           <w:bdr w:val="none" w:sz="0" w:space="0" w:color="auto" w:frame="1"/>
           <w:lang w:eastAsia="es-PE"/>
         </w:rPr>
-        <w:t>docker run -d --name ms-</w:t>
-      </w:r>
+        <w:t>docker</w:t>
+      </w:r>
+      <w:proofErr w:type="spellEnd"/>
       <w:r>
         <w:rPr>
           <w:rFonts w:ascii="Consolas" w:eastAsia="Times New Roman" w:hAnsi="Consolas" w:cs="Courier New"/>
@@ -6864,8 +7496,9 @@
           <w:bdr w:val="none" w:sz="0" w:space="0" w:color="auto" w:frame="1"/>
           <w:lang w:eastAsia="es-PE"/>
         </w:rPr>
-        <w:t>eventos</w:t>
-      </w:r>
+        <w:t xml:space="preserve"> run -d --</w:t>
+      </w:r>
+      <w:proofErr w:type="spellStart"/>
       <w:r>
         <w:rPr>
           <w:rFonts w:ascii="Consolas" w:eastAsia="Times New Roman" w:hAnsi="Consolas" w:cs="Courier New"/>
@@ -6875,7 +7508,65 @@
           <w:bdr w:val="none" w:sz="0" w:space="0" w:color="auto" w:frame="1"/>
           <w:lang w:eastAsia="es-PE"/>
         </w:rPr>
-        <w:t xml:space="preserve"> --network </w:t>
+        <w:t>name</w:t>
+      </w:r>
+      <w:proofErr w:type="spellEnd"/>
+      <w:r>
+        <w:rPr>
+          <w:rFonts w:ascii="Consolas" w:eastAsia="Times New Roman" w:hAnsi="Consolas" w:cs="Courier New"/>
+          <w:color w:val="24292E"/>
+          <w:sz w:val="20"/>
+          <w:szCs w:val="20"/>
+          <w:bdr w:val="none" w:sz="0" w:space="0" w:color="auto" w:frame="1"/>
+          <w:lang w:eastAsia="es-PE"/>
+        </w:rPr>
+        <w:t xml:space="preserve"> ms-</w:t>
+      </w:r>
+      <w:r>
+        <w:rPr>
+          <w:rFonts w:ascii="Consolas" w:eastAsia="Times New Roman" w:hAnsi="Consolas" w:cs="Courier New"/>
+          <w:color w:val="24292E"/>
+          <w:sz w:val="20"/>
+          <w:szCs w:val="20"/>
+          <w:bdr w:val="none" w:sz="0" w:space="0" w:color="auto" w:frame="1"/>
+          <w:lang w:eastAsia="es-PE"/>
+        </w:rPr>
+        <w:t>eventos</w:t>
+      </w:r>
+      <w:r>
+        <w:rPr>
+          <w:rFonts w:ascii="Consolas" w:eastAsia="Times New Roman" w:hAnsi="Consolas" w:cs="Courier New"/>
+          <w:color w:val="24292E"/>
+          <w:sz w:val="20"/>
+          <w:szCs w:val="20"/>
+          <w:bdr w:val="none" w:sz="0" w:space="0" w:color="auto" w:frame="1"/>
+          <w:lang w:eastAsia="es-PE"/>
+        </w:rPr>
+        <w:t xml:space="preserve"> --</w:t>
+      </w:r>
+      <w:proofErr w:type="spellStart"/>
+      <w:r>
+        <w:rPr>
+          <w:rFonts w:ascii="Consolas" w:eastAsia="Times New Roman" w:hAnsi="Consolas" w:cs="Courier New"/>
+          <w:color w:val="24292E"/>
+          <w:sz w:val="20"/>
+          <w:szCs w:val="20"/>
+          <w:bdr w:val="none" w:sz="0" w:space="0" w:color="auto" w:frame="1"/>
+          <w:lang w:eastAsia="es-PE"/>
+        </w:rPr>
+        <w:t>network</w:t>
+      </w:r>
+      <w:proofErr w:type="spellEnd"/>
+      <w:r>
+        <w:rPr>
+          <w:rFonts w:ascii="Consolas" w:eastAsia="Times New Roman" w:hAnsi="Consolas" w:cs="Courier New"/>
+          <w:color w:val="24292E"/>
+          <w:sz w:val="20"/>
+          <w:szCs w:val="20"/>
+          <w:bdr w:val="none" w:sz="0" w:space="0" w:color="auto" w:frame="1"/>
+          <w:lang w:eastAsia="es-PE"/>
+        </w:rPr>
+        <w:t xml:space="preserve"> </w:t>
       </w:r>
       <w:r>
         <w:rPr>
@@ -6963,6 +7654,7 @@
           <w:lang w:eastAsia="es-PE"/>
         </w:rPr>
       </w:pPr>
+      <w:proofErr w:type="spellStart"/>
       <w:r>
         <w:rPr>
           <w:rFonts w:ascii="Consolas" w:eastAsia="Times New Roman" w:hAnsi="Consolas" w:cs="Courier New"/>
@@ -6972,8 +7664,9 @@
           <w:bdr w:val="none" w:sz="0" w:space="0" w:color="auto" w:frame="1"/>
           <w:lang w:eastAsia="es-PE"/>
         </w:rPr>
-        <w:t>docker run -d --name ms-</w:t>
-      </w:r>
+        <w:t>docker</w:t>
+      </w:r>
+      <w:proofErr w:type="spellEnd"/>
       <w:r>
         <w:rPr>
           <w:rFonts w:ascii="Consolas" w:eastAsia="Times New Roman" w:hAnsi="Consolas" w:cs="Courier New"/>
@@ -6983,8 +7676,9 @@
           <w:bdr w:val="none" w:sz="0" w:space="0" w:color="auto" w:frame="1"/>
           <w:lang w:eastAsia="es-PE"/>
         </w:rPr>
-        <w:t>participantes</w:t>
-      </w:r>
+        <w:t xml:space="preserve"> run -d --</w:t>
+      </w:r>
+      <w:proofErr w:type="spellStart"/>
       <w:r>
         <w:rPr>
           <w:rFonts w:ascii="Consolas" w:eastAsia="Times New Roman" w:hAnsi="Consolas" w:cs="Courier New"/>
@@ -6994,7 +7688,65 @@
           <w:bdr w:val="none" w:sz="0" w:space="0" w:color="auto" w:frame="1"/>
           <w:lang w:eastAsia="es-PE"/>
         </w:rPr>
-        <w:t xml:space="preserve"> --network </w:t>
+        <w:t>name</w:t>
+      </w:r>
+      <w:proofErr w:type="spellEnd"/>
+      <w:r>
+        <w:rPr>
+          <w:rFonts w:ascii="Consolas" w:eastAsia="Times New Roman" w:hAnsi="Consolas" w:cs="Courier New"/>
+          <w:color w:val="24292E"/>
+          <w:sz w:val="20"/>
+          <w:szCs w:val="20"/>
+          <w:bdr w:val="none" w:sz="0" w:space="0" w:color="auto" w:frame="1"/>
+          <w:lang w:eastAsia="es-PE"/>
+        </w:rPr>
+        <w:t xml:space="preserve"> ms-</w:t>
+      </w:r>
+      <w:r>
+        <w:rPr>
+          <w:rFonts w:ascii="Consolas" w:eastAsia="Times New Roman" w:hAnsi="Consolas" w:cs="Courier New"/>
+          <w:color w:val="24292E"/>
+          <w:sz w:val="20"/>
+          <w:szCs w:val="20"/>
+          <w:bdr w:val="none" w:sz="0" w:space="0" w:color="auto" w:frame="1"/>
+          <w:lang w:eastAsia="es-PE"/>
+        </w:rPr>
+        <w:t>participantes</w:t>
+      </w:r>
+      <w:r>
+        <w:rPr>
+          <w:rFonts w:ascii="Consolas" w:eastAsia="Times New Roman" w:hAnsi="Consolas" w:cs="Courier New"/>
+          <w:color w:val="24292E"/>
+          <w:sz w:val="20"/>
+          <w:szCs w:val="20"/>
+          <w:bdr w:val="none" w:sz="0" w:space="0" w:color="auto" w:frame="1"/>
+          <w:lang w:eastAsia="es-PE"/>
+        </w:rPr>
+        <w:t xml:space="preserve"> --</w:t>
+      </w:r>
+      <w:proofErr w:type="spellStart"/>
+      <w:r>
+        <w:rPr>
+          <w:rFonts w:ascii="Consolas" w:eastAsia="Times New Roman" w:hAnsi="Consolas" w:cs="Courier New"/>
+          <w:color w:val="24292E"/>
+          <w:sz w:val="20"/>
+          <w:szCs w:val="20"/>
+          <w:bdr w:val="none" w:sz="0" w:space="0" w:color="auto" w:frame="1"/>
+          <w:lang w:eastAsia="es-PE"/>
+        </w:rPr>
+        <w:t>network</w:t>
+      </w:r>
+      <w:proofErr w:type="spellEnd"/>
+      <w:r>
+        <w:rPr>
+          <w:rFonts w:ascii="Consolas" w:eastAsia="Times New Roman" w:hAnsi="Consolas" w:cs="Courier New"/>
+          <w:color w:val="24292E"/>
+          <w:sz w:val="20"/>
+          <w:szCs w:val="20"/>
+          <w:bdr w:val="none" w:sz="0" w:space="0" w:color="auto" w:frame="1"/>
+          <w:lang w:eastAsia="es-PE"/>
+        </w:rPr>
+        <w:t xml:space="preserve"> </w:t>
       </w:r>
       <w:r>
         <w:rPr>
@@ -7072,7 +7824,21 @@
         <w:rPr>
           <w:lang w:val="es-MX"/>
         </w:rPr>
-        <w:t>Para docker-compose, asegurarse de lo siguiente:</w:t>
+        <w:t xml:space="preserve">Para </w:t>
+      </w:r>
+      <w:proofErr w:type="spellStart"/>
+      <w:r>
+        <w:rPr>
+          <w:lang w:val="es-MX"/>
+        </w:rPr>
+        <w:t>docker-compose</w:t>
+      </w:r>
+      <w:proofErr w:type="spellEnd"/>
+      <w:r>
+        <w:rPr>
+          <w:lang w:val="es-MX"/>
+        </w:rPr>
+        <w:t>, asegurarse de lo siguiente:</w:t>
       </w:r>
     </w:p>
     <w:p>
@@ -7168,7 +7934,21 @@
         <w:rPr>
           <w:lang w:val="es-MX"/>
         </w:rPr>
-        <w:t>Crear el archivo docker-compose-yml con el siguiente contenido:</w:t>
+        <w:t xml:space="preserve">Crear el archivo </w:t>
+      </w:r>
+      <w:proofErr w:type="spellStart"/>
+      <w:r>
+        <w:rPr>
+          <w:lang w:val="es-MX"/>
+        </w:rPr>
+        <w:t>docker-compose-yml</w:t>
+      </w:r>
+      <w:proofErr w:type="spellEnd"/>
+      <w:r>
+        <w:rPr>
+          <w:lang w:val="es-MX"/>
+        </w:rPr>
+        <w:t xml:space="preserve"> con el siguiente contenido:</w:t>
       </w:r>
     </w:p>
     <w:p>
@@ -7191,6 +7971,7 @@
           <w:lang w:eastAsia="es-PE"/>
         </w:rPr>
       </w:pPr>
+      <w:proofErr w:type="spellStart"/>
       <w:r>
         <w:rPr>
           <w:rFonts w:ascii="Consolas" w:eastAsia="Times New Roman" w:hAnsi="Consolas" w:cs="Times New Roman"/>
@@ -7201,6 +7982,7 @@
         </w:rPr>
         <w:t>services</w:t>
       </w:r>
+      <w:proofErr w:type="spellEnd"/>
       <w:r>
         <w:rPr>
           <w:rFonts w:ascii="Consolas" w:eastAsia="Times New Roman" w:hAnsi="Consolas" w:cs="Times New Roman"/>
@@ -7277,6 +8059,7 @@
         </w:rPr>
         <w:t xml:space="preserve">    </w:t>
       </w:r>
+      <w:proofErr w:type="spellStart"/>
       <w:r>
         <w:rPr>
           <w:rFonts w:ascii="Consolas" w:eastAsia="Times New Roman" w:hAnsi="Consolas" w:cs="Times New Roman"/>
@@ -7287,6 +8070,7 @@
         </w:rPr>
         <w:t>container_name</w:t>
       </w:r>
+      <w:proofErr w:type="spellEnd"/>
       <w:r>
         <w:rPr>
           <w:rFonts w:ascii="Consolas" w:eastAsia="Times New Roman" w:hAnsi="Consolas" w:cs="Times New Roman"/>
@@ -7330,6 +8114,7 @@
         </w:rPr>
         <w:t xml:space="preserve">    </w:t>
       </w:r>
+      <w:proofErr w:type="spellStart"/>
       <w:r>
         <w:rPr>
           <w:rFonts w:ascii="Consolas" w:eastAsia="Times New Roman" w:hAnsi="Consolas" w:cs="Times New Roman"/>
@@ -7340,6 +8125,7 @@
         </w:rPr>
         <w:t>image</w:t>
       </w:r>
+      <w:proofErr w:type="spellEnd"/>
       <w:r>
         <w:rPr>
           <w:rFonts w:ascii="Consolas" w:eastAsia="Times New Roman" w:hAnsi="Consolas" w:cs="Times New Roman"/>
@@ -7358,7 +8144,29 @@
           <w:szCs w:val="21"/>
           <w:lang w:eastAsia="es-PE"/>
         </w:rPr>
-        <w:t>container-registry.oracle.com/database/express:21.3.0-xe</w:t>
+        <w:t>container-registry.oracle.com/</w:t>
+      </w:r>
+      <w:proofErr w:type="spellStart"/>
+      <w:r>
+        <w:rPr>
+          <w:rFonts w:ascii="Consolas" w:eastAsia="Times New Roman" w:hAnsi="Consolas" w:cs="Times New Roman"/>
+          <w:color w:val="CE9178"/>
+          <w:sz w:val="21"/>
+          <w:szCs w:val="21"/>
+          <w:lang w:eastAsia="es-PE"/>
+        </w:rPr>
+        <w:t>database</w:t>
+      </w:r>
+      <w:proofErr w:type="spellEnd"/>
+      <w:r>
+        <w:rPr>
+          <w:rFonts w:ascii="Consolas" w:eastAsia="Times New Roman" w:hAnsi="Consolas" w:cs="Times New Roman"/>
+          <w:color w:val="CE9178"/>
+          <w:sz w:val="21"/>
+          <w:szCs w:val="21"/>
+          <w:lang w:eastAsia="es-PE"/>
+        </w:rPr>
+        <w:t>/express:21.3.0-xe</w:t>
       </w:r>
     </w:p>
     <w:p>
@@ -7383,6 +8191,7 @@
         </w:rPr>
         <w:t xml:space="preserve">    </w:t>
       </w:r>
+      <w:proofErr w:type="spellStart"/>
       <w:r>
         <w:rPr>
           <w:rFonts w:ascii="Consolas" w:eastAsia="Times New Roman" w:hAnsi="Consolas" w:cs="Times New Roman"/>
@@ -7393,6 +8202,7 @@
         </w:rPr>
         <w:t>environment</w:t>
       </w:r>
+      <w:proofErr w:type="spellEnd"/>
       <w:r>
         <w:rPr>
           <w:rFonts w:ascii="Consolas" w:eastAsia="Times New Roman" w:hAnsi="Consolas" w:cs="Times New Roman"/>
@@ -7638,6 +8448,7 @@
         </w:rPr>
         <w:t xml:space="preserve">    </w:t>
       </w:r>
+      <w:proofErr w:type="spellStart"/>
       <w:r>
         <w:rPr>
           <w:rFonts w:ascii="Consolas" w:eastAsia="Times New Roman" w:hAnsi="Consolas" w:cs="Times New Roman"/>
@@ -7648,6 +8459,7 @@
         </w:rPr>
         <w:t>ports</w:t>
       </w:r>
+      <w:proofErr w:type="spellEnd"/>
       <w:r>
         <w:rPr>
           <w:rFonts w:ascii="Consolas" w:eastAsia="Times New Roman" w:hAnsi="Consolas" w:cs="Times New Roman"/>
@@ -7747,6 +8559,7 @@
         </w:rPr>
         <w:t xml:space="preserve">    </w:t>
       </w:r>
+      <w:proofErr w:type="spellStart"/>
       <w:r>
         <w:rPr>
           <w:rFonts w:ascii="Consolas" w:eastAsia="Times New Roman" w:hAnsi="Consolas" w:cs="Times New Roman"/>
@@ -7757,6 +8570,7 @@
         </w:rPr>
         <w:t>volumes</w:t>
       </w:r>
+      <w:proofErr w:type="spellEnd"/>
       <w:r>
         <w:rPr>
           <w:rFonts w:ascii="Consolas" w:eastAsia="Times New Roman" w:hAnsi="Consolas" w:cs="Times New Roman"/>
@@ -7798,8 +8612,64 @@
           <w:szCs w:val="21"/>
           <w:lang w:eastAsia="es-PE"/>
         </w:rPr>
-        <w:t>g4-volume:/opt/oracle/oradata</w:t>
-      </w:r>
+        <w:t>g4-volume:/</w:t>
+      </w:r>
+      <w:proofErr w:type="spellStart"/>
+      <w:r>
+        <w:rPr>
+          <w:rFonts w:ascii="Consolas" w:eastAsia="Times New Roman" w:hAnsi="Consolas" w:cs="Times New Roman"/>
+          <w:color w:val="CE9178"/>
+          <w:sz w:val="21"/>
+          <w:szCs w:val="21"/>
+          <w:lang w:eastAsia="es-PE"/>
+        </w:rPr>
+        <w:t>opt</w:t>
+      </w:r>
+      <w:proofErr w:type="spellEnd"/>
+      <w:r>
+        <w:rPr>
+          <w:rFonts w:ascii="Consolas" w:eastAsia="Times New Roman" w:hAnsi="Consolas" w:cs="Times New Roman"/>
+          <w:color w:val="CE9178"/>
+          <w:sz w:val="21"/>
+          <w:szCs w:val="21"/>
+          <w:lang w:eastAsia="es-PE"/>
+        </w:rPr>
+        <w:t>/</w:t>
+      </w:r>
+      <w:proofErr w:type="spellStart"/>
+      <w:r>
+        <w:rPr>
+          <w:rFonts w:ascii="Consolas" w:eastAsia="Times New Roman" w:hAnsi="Consolas" w:cs="Times New Roman"/>
+          <w:color w:val="CE9178"/>
+          <w:sz w:val="21"/>
+          <w:szCs w:val="21"/>
+          <w:lang w:eastAsia="es-PE"/>
+        </w:rPr>
+        <w:t>oracle</w:t>
+      </w:r>
+      <w:proofErr w:type="spellEnd"/>
+      <w:r>
+        <w:rPr>
+          <w:rFonts w:ascii="Consolas" w:eastAsia="Times New Roman" w:hAnsi="Consolas" w:cs="Times New Roman"/>
+          <w:color w:val="CE9178"/>
+          <w:sz w:val="21"/>
+          <w:szCs w:val="21"/>
+          <w:lang w:eastAsia="es-PE"/>
+        </w:rPr>
+        <w:t>/</w:t>
+      </w:r>
+      <w:proofErr w:type="spellStart"/>
+      <w:r>
+        <w:rPr>
+          <w:rFonts w:ascii="Consolas" w:eastAsia="Times New Roman" w:hAnsi="Consolas" w:cs="Times New Roman"/>
+          <w:color w:val="CE9178"/>
+          <w:sz w:val="21"/>
+          <w:szCs w:val="21"/>
+          <w:lang w:eastAsia="es-PE"/>
+        </w:rPr>
+        <w:t>oradata</w:t>
+      </w:r>
+      <w:proofErr w:type="spellEnd"/>
     </w:p>
     <w:p>
       <w:pPr>
@@ -7821,7 +8691,18 @@
           <w:szCs w:val="21"/>
           <w:lang w:eastAsia="es-PE"/>
         </w:rPr>
-        <w:t xml:space="preserve">      - </w:t>
+        <w:t xml:space="preserve">      </w:t>
+      </w:r>
+      <w:proofErr w:type="gramStart"/>
+      <w:r>
+        <w:rPr>
+          <w:rFonts w:ascii="Consolas" w:eastAsia="Times New Roman" w:hAnsi="Consolas" w:cs="Times New Roman"/>
+          <w:color w:val="CCCCCC"/>
+          <w:sz w:val="21"/>
+          <w:szCs w:val="21"/>
+          <w:lang w:eastAsia="es-PE"/>
+        </w:rPr>
+        <w:t xml:space="preserve">- </w:t>
       </w:r>
       <w:r>
         <w:rPr>
@@ -7831,7 +8712,62 @@
           <w:szCs w:val="21"/>
           <w:lang w:eastAsia="es-PE"/>
         </w:rPr>
-        <w:t>./scripts:/opt/oracle/scripts/startup</w:t>
+        <w:t>.</w:t>
+      </w:r>
+      <w:proofErr w:type="gramEnd"/>
+      <w:r>
+        <w:rPr>
+          <w:rFonts w:ascii="Consolas" w:eastAsia="Times New Roman" w:hAnsi="Consolas" w:cs="Times New Roman"/>
+          <w:color w:val="CE9178"/>
+          <w:sz w:val="21"/>
+          <w:szCs w:val="21"/>
+          <w:lang w:eastAsia="es-PE"/>
+        </w:rPr>
+        <w:t>/scripts:/</w:t>
+      </w:r>
+      <w:proofErr w:type="spellStart"/>
+      <w:r>
+        <w:rPr>
+          <w:rFonts w:ascii="Consolas" w:eastAsia="Times New Roman" w:hAnsi="Consolas" w:cs="Times New Roman"/>
+          <w:color w:val="CE9178"/>
+          <w:sz w:val="21"/>
+          <w:szCs w:val="21"/>
+          <w:lang w:eastAsia="es-PE"/>
+        </w:rPr>
+        <w:t>opt</w:t>
+      </w:r>
+      <w:proofErr w:type="spellEnd"/>
+      <w:r>
+        <w:rPr>
+          <w:rFonts w:ascii="Consolas" w:eastAsia="Times New Roman" w:hAnsi="Consolas" w:cs="Times New Roman"/>
+          <w:color w:val="CE9178"/>
+          <w:sz w:val="21"/>
+          <w:szCs w:val="21"/>
+          <w:lang w:eastAsia="es-PE"/>
+        </w:rPr>
+        <w:t>/</w:t>
+      </w:r>
+      <w:proofErr w:type="spellStart"/>
+      <w:r>
+        <w:rPr>
+          <w:rFonts w:ascii="Consolas" w:eastAsia="Times New Roman" w:hAnsi="Consolas" w:cs="Times New Roman"/>
+          <w:color w:val="CE9178"/>
+          <w:sz w:val="21"/>
+          <w:szCs w:val="21"/>
+          <w:lang w:eastAsia="es-PE"/>
+        </w:rPr>
+        <w:t>oracle</w:t>
+      </w:r>
+      <w:proofErr w:type="spellEnd"/>
+      <w:r>
+        <w:rPr>
+          <w:rFonts w:ascii="Consolas" w:eastAsia="Times New Roman" w:hAnsi="Consolas" w:cs="Times New Roman"/>
+          <w:color w:val="CE9178"/>
+          <w:sz w:val="21"/>
+          <w:szCs w:val="21"/>
+          <w:lang w:eastAsia="es-PE"/>
+        </w:rPr>
+        <w:t>/scripts/startup</w:t>
       </w:r>
     </w:p>
     <w:p>
@@ -7856,6 +8792,7 @@
         </w:rPr>
         <w:t xml:space="preserve">    </w:t>
       </w:r>
+      <w:proofErr w:type="spellStart"/>
       <w:r>
         <w:rPr>
           <w:rFonts w:ascii="Consolas" w:eastAsia="Times New Roman" w:hAnsi="Consolas" w:cs="Times New Roman"/>
@@ -7866,6 +8803,7 @@
         </w:rPr>
         <w:t>networks</w:t>
       </w:r>
+      <w:proofErr w:type="spellEnd"/>
       <w:r>
         <w:rPr>
           <w:rFonts w:ascii="Consolas" w:eastAsia="Times New Roman" w:hAnsi="Consolas" w:cs="Times New Roman"/>
@@ -7932,6 +8870,7 @@
         </w:rPr>
         <w:t xml:space="preserve">    </w:t>
       </w:r>
+      <w:proofErr w:type="spellStart"/>
       <w:r>
         <w:rPr>
           <w:rFonts w:ascii="Consolas" w:eastAsia="Times New Roman" w:hAnsi="Consolas" w:cs="Times New Roman"/>
@@ -7942,6 +8881,7 @@
         </w:rPr>
         <w:t>healthcheck</w:t>
       </w:r>
+      <w:proofErr w:type="spellEnd"/>
       <w:r>
         <w:rPr>
           <w:rFonts w:ascii="Consolas" w:eastAsia="Times New Roman" w:hAnsi="Consolas" w:cs="Times New Roman"/>
@@ -8023,7 +8963,29 @@
           <w:szCs w:val="21"/>
           <w:lang w:eastAsia="es-PE"/>
         </w:rPr>
-        <w:t>"sh"</w:t>
+        <w:t>"</w:t>
+      </w:r>
+      <w:proofErr w:type="spellStart"/>
+      <w:r>
+        <w:rPr>
+          <w:rFonts w:ascii="Consolas" w:eastAsia="Times New Roman" w:hAnsi="Consolas" w:cs="Times New Roman"/>
+          <w:color w:val="CE9178"/>
+          <w:sz w:val="21"/>
+          <w:szCs w:val="21"/>
+          <w:lang w:eastAsia="es-PE"/>
+        </w:rPr>
+        <w:t>sh</w:t>
+      </w:r>
+      <w:proofErr w:type="spellEnd"/>
+      <w:r>
+        <w:rPr>
+          <w:rFonts w:ascii="Consolas" w:eastAsia="Times New Roman" w:hAnsi="Consolas" w:cs="Times New Roman"/>
+          <w:color w:val="CE9178"/>
+          <w:sz w:val="21"/>
+          <w:szCs w:val="21"/>
+          <w:lang w:eastAsia="es-PE"/>
+        </w:rPr>
+        <w:t>"</w:t>
       </w:r>
       <w:r>
         <w:rPr>
@@ -8063,7 +9025,51 @@
           <w:szCs w:val="21"/>
           <w:lang w:eastAsia="es-PE"/>
         </w:rPr>
-        <w:t>"echo 'SELECT 1 FROM DUAL;' | sqlplus system/Netec_123@localhost:1521/XE"</w:t>
+        <w:t xml:space="preserve">"echo 'SELECT 1 FROM DUAL;' | </w:t>
+      </w:r>
+      <w:proofErr w:type="spellStart"/>
+      <w:r>
+        <w:rPr>
+          <w:rFonts w:ascii="Consolas" w:eastAsia="Times New Roman" w:hAnsi="Consolas" w:cs="Times New Roman"/>
+          <w:color w:val="CE9178"/>
+          <w:sz w:val="21"/>
+          <w:szCs w:val="21"/>
+          <w:lang w:eastAsia="es-PE"/>
+        </w:rPr>
+        <w:t>sqlplus</w:t>
+      </w:r>
+      <w:proofErr w:type="spellEnd"/>
+      <w:r>
+        <w:rPr>
+          <w:rFonts w:ascii="Consolas" w:eastAsia="Times New Roman" w:hAnsi="Consolas" w:cs="Times New Roman"/>
+          <w:color w:val="CE9178"/>
+          <w:sz w:val="21"/>
+          <w:szCs w:val="21"/>
+          <w:lang w:eastAsia="es-PE"/>
+        </w:rPr>
+        <w:t xml:space="preserve"> </w:t>
+      </w:r>
+      <w:proofErr w:type="spellStart"/>
+      <w:r>
+        <w:rPr>
+          <w:rFonts w:ascii="Consolas" w:eastAsia="Times New Roman" w:hAnsi="Consolas" w:cs="Times New Roman"/>
+          <w:color w:val="CE9178"/>
+          <w:sz w:val="21"/>
+          <w:szCs w:val="21"/>
+          <w:lang w:eastAsia="es-PE"/>
+        </w:rPr>
+        <w:t>system</w:t>
+      </w:r>
+      <w:proofErr w:type="spellEnd"/>
+      <w:r>
+        <w:rPr>
+          <w:rFonts w:ascii="Consolas" w:eastAsia="Times New Roman" w:hAnsi="Consolas" w:cs="Times New Roman"/>
+          <w:color w:val="CE9178"/>
+          <w:sz w:val="21"/>
+          <w:szCs w:val="21"/>
+          <w:lang w:eastAsia="es-PE"/>
+        </w:rPr>
+        <w:t>/Netec_123@localhost:1521/XE"</w:t>
       </w:r>
       <w:r>
         <w:rPr>
@@ -8098,6 +9104,7 @@
         </w:rPr>
         <w:t xml:space="preserve">      </w:t>
       </w:r>
+      <w:proofErr w:type="spellStart"/>
       <w:r>
         <w:rPr>
           <w:rFonts w:ascii="Consolas" w:eastAsia="Times New Roman" w:hAnsi="Consolas" w:cs="Times New Roman"/>
@@ -8108,6 +9115,7 @@
         </w:rPr>
         <w:t>interval</w:t>
       </w:r>
+      <w:proofErr w:type="spellEnd"/>
       <w:r>
         <w:rPr>
           <w:rFonts w:ascii="Consolas" w:eastAsia="Times New Roman" w:hAnsi="Consolas" w:cs="Times New Roman"/>
@@ -8151,6 +9159,7 @@
         </w:rPr>
         <w:t xml:space="preserve">      </w:t>
       </w:r>
+      <w:proofErr w:type="spellStart"/>
       <w:r>
         <w:rPr>
           <w:rFonts w:ascii="Consolas" w:eastAsia="Times New Roman" w:hAnsi="Consolas" w:cs="Times New Roman"/>
@@ -8161,6 +9170,7 @@
         </w:rPr>
         <w:t>timeout</w:t>
       </w:r>
+      <w:proofErr w:type="spellEnd"/>
       <w:r>
         <w:rPr>
           <w:rFonts w:ascii="Consolas" w:eastAsia="Times New Roman" w:hAnsi="Consolas" w:cs="Times New Roman"/>
@@ -8204,6 +9214,7 @@
         </w:rPr>
         <w:t xml:space="preserve">      </w:t>
       </w:r>
+      <w:proofErr w:type="spellStart"/>
       <w:r>
         <w:rPr>
           <w:rFonts w:ascii="Consolas" w:eastAsia="Times New Roman" w:hAnsi="Consolas" w:cs="Times New Roman"/>
@@ -8214,6 +9225,7 @@
         </w:rPr>
         <w:t>retries</w:t>
       </w:r>
+      <w:proofErr w:type="spellEnd"/>
       <w:r>
         <w:rPr>
           <w:rFonts w:ascii="Consolas" w:eastAsia="Times New Roman" w:hAnsi="Consolas" w:cs="Times New Roman"/>
@@ -8258,6 +9270,7 @@
         <w:lastRenderedPageBreak/>
         <w:t xml:space="preserve">      </w:t>
       </w:r>
+      <w:proofErr w:type="spellStart"/>
       <w:r>
         <w:rPr>
           <w:rFonts w:ascii="Consolas" w:eastAsia="Times New Roman" w:hAnsi="Consolas" w:cs="Times New Roman"/>
@@ -8268,6 +9281,7 @@
         </w:rPr>
         <w:t>start_period</w:t>
       </w:r>
+      <w:proofErr w:type="spellEnd"/>
       <w:r>
         <w:rPr>
           <w:rFonts w:ascii="Consolas" w:eastAsia="Times New Roman" w:hAnsi="Consolas" w:cs="Times New Roman"/>
@@ -8354,6 +9368,7 @@
         </w:rPr>
         <w:t xml:space="preserve">    </w:t>
       </w:r>
+      <w:proofErr w:type="spellStart"/>
       <w:r>
         <w:rPr>
           <w:rFonts w:ascii="Consolas" w:eastAsia="Times New Roman" w:hAnsi="Consolas" w:cs="Times New Roman"/>
@@ -8364,6 +9379,7 @@
         </w:rPr>
         <w:t>image</w:t>
       </w:r>
+      <w:proofErr w:type="spellEnd"/>
       <w:r>
         <w:rPr>
           <w:rFonts w:ascii="Consolas" w:eastAsia="Times New Roman" w:hAnsi="Consolas" w:cs="Times New Roman"/>
@@ -8407,6 +9423,7 @@
         </w:rPr>
         <w:t xml:space="preserve">    </w:t>
       </w:r>
+      <w:proofErr w:type="spellStart"/>
       <w:r>
         <w:rPr>
           <w:rFonts w:ascii="Consolas" w:eastAsia="Times New Roman" w:hAnsi="Consolas" w:cs="Times New Roman"/>
@@ -8417,6 +9434,7 @@
         </w:rPr>
         <w:t>container_name</w:t>
       </w:r>
+      <w:proofErr w:type="spellEnd"/>
       <w:r>
         <w:rPr>
           <w:rFonts w:ascii="Consolas" w:eastAsia="Times New Roman" w:hAnsi="Consolas" w:cs="Times New Roman"/>
@@ -8460,6 +9478,7 @@
         </w:rPr>
         <w:t xml:space="preserve">    </w:t>
       </w:r>
+      <w:proofErr w:type="spellStart"/>
       <w:r>
         <w:rPr>
           <w:rFonts w:ascii="Consolas" w:eastAsia="Times New Roman" w:hAnsi="Consolas" w:cs="Times New Roman"/>
@@ -8470,6 +9489,7 @@
         </w:rPr>
         <w:t>ports</w:t>
       </w:r>
+      <w:proofErr w:type="spellEnd"/>
       <w:r>
         <w:rPr>
           <w:rFonts w:ascii="Consolas" w:eastAsia="Times New Roman" w:hAnsi="Consolas" w:cs="Times New Roman"/>
@@ -8536,6 +9556,7 @@
         </w:rPr>
         <w:t xml:space="preserve">    </w:t>
       </w:r>
+      <w:proofErr w:type="spellStart"/>
       <w:r>
         <w:rPr>
           <w:rFonts w:ascii="Consolas" w:eastAsia="Times New Roman" w:hAnsi="Consolas" w:cs="Times New Roman"/>
@@ -8546,6 +9567,7 @@
         </w:rPr>
         <w:t>environment</w:t>
       </w:r>
+      <w:proofErr w:type="spellEnd"/>
       <w:r>
         <w:rPr>
           <w:rFonts w:ascii="Consolas" w:eastAsia="Times New Roman" w:hAnsi="Consolas" w:cs="Times New Roman"/>
@@ -8599,6 +9621,7 @@
         </w:rPr>
         <w:t xml:space="preserve">: </w:t>
       </w:r>
+      <w:proofErr w:type="spellStart"/>
       <w:r>
         <w:rPr>
           <w:rFonts w:ascii="Consolas" w:eastAsia="Times New Roman" w:hAnsi="Consolas" w:cs="Times New Roman"/>
@@ -8609,6 +9632,7 @@
         </w:rPr>
         <w:t>Netec</w:t>
       </w:r>
+      <w:proofErr w:type="spellEnd"/>
     </w:p>
     <w:p>
       <w:pPr>
@@ -8632,6 +9656,7 @@
         </w:rPr>
         <w:t xml:space="preserve">    </w:t>
       </w:r>
+      <w:proofErr w:type="spellStart"/>
       <w:r>
         <w:rPr>
           <w:rFonts w:ascii="Consolas" w:eastAsia="Times New Roman" w:hAnsi="Consolas" w:cs="Times New Roman"/>
@@ -8642,6 +9667,7 @@
         </w:rPr>
         <w:t>networks</w:t>
       </w:r>
+      <w:proofErr w:type="spellEnd"/>
       <w:r>
         <w:rPr>
           <w:rFonts w:ascii="Consolas" w:eastAsia="Times New Roman" w:hAnsi="Consolas" w:cs="Times New Roman"/>
@@ -8708,6 +9734,7 @@
         </w:rPr>
         <w:t xml:space="preserve">    </w:t>
       </w:r>
+      <w:proofErr w:type="spellStart"/>
       <w:r>
         <w:rPr>
           <w:rFonts w:ascii="Consolas" w:eastAsia="Times New Roman" w:hAnsi="Consolas" w:cs="Times New Roman"/>
@@ -8718,6 +9745,7 @@
         </w:rPr>
         <w:t>depends_on</w:t>
       </w:r>
+      <w:proofErr w:type="spellEnd"/>
       <w:r>
         <w:rPr>
           <w:rFonts w:ascii="Consolas" w:eastAsia="Times New Roman" w:hAnsi="Consolas" w:cs="Times New Roman"/>
@@ -8794,6 +9822,7 @@
         </w:rPr>
         <w:t xml:space="preserve">        </w:t>
       </w:r>
+      <w:proofErr w:type="spellStart"/>
       <w:r>
         <w:rPr>
           <w:rFonts w:ascii="Consolas" w:eastAsia="Times New Roman" w:hAnsi="Consolas" w:cs="Times New Roman"/>
@@ -8804,6 +9833,7 @@
         </w:rPr>
         <w:t>condition</w:t>
       </w:r>
+      <w:proofErr w:type="spellEnd"/>
       <w:r>
         <w:rPr>
           <w:rFonts w:ascii="Consolas" w:eastAsia="Times New Roman" w:hAnsi="Consolas" w:cs="Times New Roman"/>
@@ -8814,6 +9844,7 @@
         </w:rPr>
         <w:t xml:space="preserve">: </w:t>
       </w:r>
+      <w:proofErr w:type="spellStart"/>
       <w:r>
         <w:rPr>
           <w:rFonts w:ascii="Consolas" w:eastAsia="Times New Roman" w:hAnsi="Consolas" w:cs="Times New Roman"/>
@@ -8824,6 +9855,7 @@
         </w:rPr>
         <w:t>service_healthy</w:t>
       </w:r>
+      <w:proofErr w:type="spellEnd"/>
     </w:p>
     <w:p>
       <w:pPr>
@@ -8847,6 +9879,7 @@
         </w:rPr>
         <w:t xml:space="preserve">    </w:t>
       </w:r>
+      <w:proofErr w:type="spellStart"/>
       <w:r>
         <w:rPr>
           <w:rFonts w:ascii="Consolas" w:eastAsia="Times New Roman" w:hAnsi="Consolas" w:cs="Times New Roman"/>
@@ -8857,6 +9890,7 @@
         </w:rPr>
         <w:t>healthcheck</w:t>
       </w:r>
+      <w:proofErr w:type="spellEnd"/>
       <w:r>
         <w:rPr>
           <w:rFonts w:ascii="Consolas" w:eastAsia="Times New Roman" w:hAnsi="Consolas" w:cs="Times New Roman"/>
@@ -8938,7 +9972,29 @@
           <w:szCs w:val="21"/>
           <w:lang w:eastAsia="es-PE"/>
         </w:rPr>
-        <w:t>"curl"</w:t>
+        <w:t>"</w:t>
+      </w:r>
+      <w:proofErr w:type="spellStart"/>
+      <w:r>
+        <w:rPr>
+          <w:rFonts w:ascii="Consolas" w:eastAsia="Times New Roman" w:hAnsi="Consolas" w:cs="Times New Roman"/>
+          <w:color w:val="CE9178"/>
+          <w:sz w:val="21"/>
+          <w:szCs w:val="21"/>
+          <w:lang w:eastAsia="es-PE"/>
+        </w:rPr>
+        <w:t>curl</w:t>
+      </w:r>
+      <w:proofErr w:type="spellEnd"/>
+      <w:r>
+        <w:rPr>
+          <w:rFonts w:ascii="Consolas" w:eastAsia="Times New Roman" w:hAnsi="Consolas" w:cs="Times New Roman"/>
+          <w:color w:val="CE9178"/>
+          <w:sz w:val="21"/>
+          <w:szCs w:val="21"/>
+          <w:lang w:eastAsia="es-PE"/>
+        </w:rPr>
+        <w:t>"</w:t>
       </w:r>
       <w:r>
         <w:rPr>
@@ -9013,6 +10069,7 @@
         </w:rPr>
         <w:t xml:space="preserve">      </w:t>
       </w:r>
+      <w:proofErr w:type="spellStart"/>
       <w:r>
         <w:rPr>
           <w:rFonts w:ascii="Consolas" w:eastAsia="Times New Roman" w:hAnsi="Consolas" w:cs="Times New Roman"/>
@@ -9023,6 +10080,7 @@
         </w:rPr>
         <w:t>interval</w:t>
       </w:r>
+      <w:proofErr w:type="spellEnd"/>
       <w:r>
         <w:rPr>
           <w:rFonts w:ascii="Consolas" w:eastAsia="Times New Roman" w:hAnsi="Consolas" w:cs="Times New Roman"/>
@@ -9066,6 +10124,7 @@
         </w:rPr>
         <w:t xml:space="preserve">      </w:t>
       </w:r>
+      <w:proofErr w:type="spellStart"/>
       <w:r>
         <w:rPr>
           <w:rFonts w:ascii="Consolas" w:eastAsia="Times New Roman" w:hAnsi="Consolas" w:cs="Times New Roman"/>
@@ -9076,6 +10135,7 @@
         </w:rPr>
         <w:t>timeout</w:t>
       </w:r>
+      <w:proofErr w:type="spellEnd"/>
       <w:r>
         <w:rPr>
           <w:rFonts w:ascii="Consolas" w:eastAsia="Times New Roman" w:hAnsi="Consolas" w:cs="Times New Roman"/>
@@ -9119,6 +10179,7 @@
         </w:rPr>
         <w:t xml:space="preserve">      </w:t>
       </w:r>
+      <w:proofErr w:type="spellStart"/>
       <w:r>
         <w:rPr>
           <w:rFonts w:ascii="Consolas" w:eastAsia="Times New Roman" w:hAnsi="Consolas" w:cs="Times New Roman"/>
@@ -9129,6 +10190,7 @@
         </w:rPr>
         <w:t>retries</w:t>
       </w:r>
+      <w:proofErr w:type="spellEnd"/>
       <w:r>
         <w:rPr>
           <w:rFonts w:ascii="Consolas" w:eastAsia="Times New Roman" w:hAnsi="Consolas" w:cs="Times New Roman"/>
@@ -9172,6 +10234,7 @@
         </w:rPr>
         <w:t xml:space="preserve">      </w:t>
       </w:r>
+      <w:proofErr w:type="spellStart"/>
       <w:r>
         <w:rPr>
           <w:rFonts w:ascii="Consolas" w:eastAsia="Times New Roman" w:hAnsi="Consolas" w:cs="Times New Roman"/>
@@ -9182,6 +10245,7 @@
         </w:rPr>
         <w:t>start_period</w:t>
       </w:r>
+      <w:proofErr w:type="spellEnd"/>
       <w:r>
         <w:rPr>
           <w:rFonts w:ascii="Consolas" w:eastAsia="Times New Roman" w:hAnsi="Consolas" w:cs="Times New Roman"/>
@@ -9268,6 +10332,7 @@
         </w:rPr>
         <w:t xml:space="preserve">    </w:t>
       </w:r>
+      <w:proofErr w:type="spellStart"/>
       <w:r>
         <w:rPr>
           <w:rFonts w:ascii="Consolas" w:eastAsia="Times New Roman" w:hAnsi="Consolas" w:cs="Times New Roman"/>
@@ -9278,6 +10343,7 @@
         </w:rPr>
         <w:t>image</w:t>
       </w:r>
+      <w:proofErr w:type="spellEnd"/>
       <w:r>
         <w:rPr>
           <w:rFonts w:ascii="Consolas" w:eastAsia="Times New Roman" w:hAnsi="Consolas" w:cs="Times New Roman"/>
@@ -9321,6 +10387,7 @@
         </w:rPr>
         <w:t xml:space="preserve">    </w:t>
       </w:r>
+      <w:proofErr w:type="spellStart"/>
       <w:r>
         <w:rPr>
           <w:rFonts w:ascii="Consolas" w:eastAsia="Times New Roman" w:hAnsi="Consolas" w:cs="Times New Roman"/>
@@ -9331,6 +10398,7 @@
         </w:rPr>
         <w:t>container_name</w:t>
       </w:r>
+      <w:proofErr w:type="spellEnd"/>
       <w:r>
         <w:rPr>
           <w:rFonts w:ascii="Consolas" w:eastAsia="Times New Roman" w:hAnsi="Consolas" w:cs="Times New Roman"/>
@@ -9374,6 +10442,7 @@
         </w:rPr>
         <w:t xml:space="preserve">    </w:t>
       </w:r>
+      <w:proofErr w:type="spellStart"/>
       <w:r>
         <w:rPr>
           <w:rFonts w:ascii="Consolas" w:eastAsia="Times New Roman" w:hAnsi="Consolas" w:cs="Times New Roman"/>
@@ -9384,6 +10453,7 @@
         </w:rPr>
         <w:t>ports</w:t>
       </w:r>
+      <w:proofErr w:type="spellEnd"/>
       <w:r>
         <w:rPr>
           <w:rFonts w:ascii="Consolas" w:eastAsia="Times New Roman" w:hAnsi="Consolas" w:cs="Times New Roman"/>
@@ -9450,6 +10520,7 @@
         </w:rPr>
         <w:t xml:space="preserve">    </w:t>
       </w:r>
+      <w:proofErr w:type="spellStart"/>
       <w:r>
         <w:rPr>
           <w:rFonts w:ascii="Consolas" w:eastAsia="Times New Roman" w:hAnsi="Consolas" w:cs="Times New Roman"/>
@@ -9460,6 +10531,7 @@
         </w:rPr>
         <w:t>environment</w:t>
       </w:r>
+      <w:proofErr w:type="spellEnd"/>
       <w:r>
         <w:rPr>
           <w:rFonts w:ascii="Consolas" w:eastAsia="Times New Roman" w:hAnsi="Consolas" w:cs="Times New Roman"/>
@@ -9546,6 +10618,7 @@
         </w:rPr>
         <w:t xml:space="preserve">    </w:t>
       </w:r>
+      <w:proofErr w:type="spellStart"/>
       <w:r>
         <w:rPr>
           <w:rFonts w:ascii="Consolas" w:eastAsia="Times New Roman" w:hAnsi="Consolas" w:cs="Times New Roman"/>
@@ -9556,6 +10629,7 @@
         </w:rPr>
         <w:t>networks</w:t>
       </w:r>
+      <w:proofErr w:type="spellEnd"/>
       <w:r>
         <w:rPr>
           <w:rFonts w:ascii="Consolas" w:eastAsia="Times New Roman" w:hAnsi="Consolas" w:cs="Times New Roman"/>
@@ -9622,6 +10696,7 @@
         </w:rPr>
         <w:t xml:space="preserve">    </w:t>
       </w:r>
+      <w:proofErr w:type="spellStart"/>
       <w:r>
         <w:rPr>
           <w:rFonts w:ascii="Consolas" w:eastAsia="Times New Roman" w:hAnsi="Consolas" w:cs="Times New Roman"/>
@@ -9632,6 +10707,7 @@
         </w:rPr>
         <w:t>depends_on</w:t>
       </w:r>
+      <w:proofErr w:type="spellEnd"/>
       <w:r>
         <w:rPr>
           <w:rFonts w:ascii="Consolas" w:eastAsia="Times New Roman" w:hAnsi="Consolas" w:cs="Times New Roman"/>
@@ -9708,6 +10784,7 @@
         </w:rPr>
         <w:t xml:space="preserve">        </w:t>
       </w:r>
+      <w:proofErr w:type="spellStart"/>
       <w:r>
         <w:rPr>
           <w:rFonts w:ascii="Consolas" w:eastAsia="Times New Roman" w:hAnsi="Consolas" w:cs="Times New Roman"/>
@@ -9718,6 +10795,7 @@
         </w:rPr>
         <w:t>condition</w:t>
       </w:r>
+      <w:proofErr w:type="spellEnd"/>
       <w:r>
         <w:rPr>
           <w:rFonts w:ascii="Consolas" w:eastAsia="Times New Roman" w:hAnsi="Consolas" w:cs="Times New Roman"/>
@@ -9728,6 +10806,7 @@
         </w:rPr>
         <w:t xml:space="preserve">: </w:t>
       </w:r>
+      <w:proofErr w:type="spellStart"/>
       <w:r>
         <w:rPr>
           <w:rFonts w:ascii="Consolas" w:eastAsia="Times New Roman" w:hAnsi="Consolas" w:cs="Times New Roman"/>
@@ -9738,6 +10817,7 @@
         </w:rPr>
         <w:t>service_healthy</w:t>
       </w:r>
+      <w:proofErr w:type="spellEnd"/>
     </w:p>
     <w:p>
       <w:pPr>
@@ -9761,6 +10841,7 @@
         </w:rPr>
         <w:t xml:space="preserve">    </w:t>
       </w:r>
+      <w:proofErr w:type="spellStart"/>
       <w:r>
         <w:rPr>
           <w:rFonts w:ascii="Consolas" w:eastAsia="Times New Roman" w:hAnsi="Consolas" w:cs="Times New Roman"/>
@@ -9771,6 +10852,7 @@
         </w:rPr>
         <w:t>healthcheck</w:t>
       </w:r>
+      <w:proofErr w:type="spellEnd"/>
       <w:r>
         <w:rPr>
           <w:rFonts w:ascii="Consolas" w:eastAsia="Times New Roman" w:hAnsi="Consolas" w:cs="Times New Roman"/>
@@ -9852,7 +10934,29 @@
           <w:szCs w:val="21"/>
           <w:lang w:eastAsia="es-PE"/>
         </w:rPr>
-        <w:t>"curl"</w:t>
+        <w:t>"</w:t>
+      </w:r>
+      <w:proofErr w:type="spellStart"/>
+      <w:r>
+        <w:rPr>
+          <w:rFonts w:ascii="Consolas" w:eastAsia="Times New Roman" w:hAnsi="Consolas" w:cs="Times New Roman"/>
+          <w:color w:val="CE9178"/>
+          <w:sz w:val="21"/>
+          <w:szCs w:val="21"/>
+          <w:lang w:eastAsia="es-PE"/>
+        </w:rPr>
+        <w:t>curl</w:t>
+      </w:r>
+      <w:proofErr w:type="spellEnd"/>
+      <w:r>
+        <w:rPr>
+          <w:rFonts w:ascii="Consolas" w:eastAsia="Times New Roman" w:hAnsi="Consolas" w:cs="Times New Roman"/>
+          <w:color w:val="CE9178"/>
+          <w:sz w:val="21"/>
+          <w:szCs w:val="21"/>
+          <w:lang w:eastAsia="es-PE"/>
+        </w:rPr>
+        <w:t>"</w:t>
       </w:r>
       <w:r>
         <w:rPr>
@@ -9927,6 +11031,7 @@
         </w:rPr>
         <w:t xml:space="preserve">      </w:t>
       </w:r>
+      <w:proofErr w:type="spellStart"/>
       <w:r>
         <w:rPr>
           <w:rFonts w:ascii="Consolas" w:eastAsia="Times New Roman" w:hAnsi="Consolas" w:cs="Times New Roman"/>
@@ -9937,6 +11042,7 @@
         </w:rPr>
         <w:t>interval</w:t>
       </w:r>
+      <w:proofErr w:type="spellEnd"/>
       <w:r>
         <w:rPr>
           <w:rFonts w:ascii="Consolas" w:eastAsia="Times New Roman" w:hAnsi="Consolas" w:cs="Times New Roman"/>
@@ -9980,6 +11086,7 @@
         </w:rPr>
         <w:t xml:space="preserve">      </w:t>
       </w:r>
+      <w:proofErr w:type="spellStart"/>
       <w:r>
         <w:rPr>
           <w:rFonts w:ascii="Consolas" w:eastAsia="Times New Roman" w:hAnsi="Consolas" w:cs="Times New Roman"/>
@@ -9990,6 +11097,7 @@
         </w:rPr>
         <w:t>timeout</w:t>
       </w:r>
+      <w:proofErr w:type="spellEnd"/>
       <w:r>
         <w:rPr>
           <w:rFonts w:ascii="Consolas" w:eastAsia="Times New Roman" w:hAnsi="Consolas" w:cs="Times New Roman"/>
@@ -10033,6 +11141,7 @@
         </w:rPr>
         <w:t xml:space="preserve">      </w:t>
       </w:r>
+      <w:proofErr w:type="spellStart"/>
       <w:r>
         <w:rPr>
           <w:rFonts w:ascii="Consolas" w:eastAsia="Times New Roman" w:hAnsi="Consolas" w:cs="Times New Roman"/>
@@ -10043,6 +11152,7 @@
         </w:rPr>
         <w:t>retries</w:t>
       </w:r>
+      <w:proofErr w:type="spellEnd"/>
       <w:r>
         <w:rPr>
           <w:rFonts w:ascii="Consolas" w:eastAsia="Times New Roman" w:hAnsi="Consolas" w:cs="Times New Roman"/>
@@ -10086,6 +11196,7 @@
         </w:rPr>
         <w:t xml:space="preserve">      </w:t>
       </w:r>
+      <w:proofErr w:type="spellStart"/>
       <w:r>
         <w:rPr>
           <w:rFonts w:ascii="Consolas" w:eastAsia="Times New Roman" w:hAnsi="Consolas" w:cs="Times New Roman"/>
@@ -10096,6 +11207,7 @@
         </w:rPr>
         <w:t>start_period</w:t>
       </w:r>
+      <w:proofErr w:type="spellEnd"/>
       <w:r>
         <w:rPr>
           <w:rFonts w:ascii="Consolas" w:eastAsia="Times New Roman" w:hAnsi="Consolas" w:cs="Times New Roman"/>
@@ -10129,6 +11241,7 @@
           <w:lang w:eastAsia="es-PE"/>
         </w:rPr>
       </w:pPr>
+      <w:proofErr w:type="spellStart"/>
       <w:r>
         <w:rPr>
           <w:rFonts w:ascii="Consolas" w:eastAsia="Times New Roman" w:hAnsi="Consolas" w:cs="Times New Roman"/>
@@ -10139,6 +11252,7 @@
         </w:rPr>
         <w:t>volumes</w:t>
       </w:r>
+      <w:proofErr w:type="spellEnd"/>
       <w:r>
         <w:rPr>
           <w:rFonts w:ascii="Consolas" w:eastAsia="Times New Roman" w:hAnsi="Consolas" w:cs="Times New Roman"/>
@@ -10205,6 +11319,7 @@
           <w:lang w:eastAsia="es-PE"/>
         </w:rPr>
       </w:pPr>
+      <w:proofErr w:type="spellStart"/>
       <w:r>
         <w:rPr>
           <w:rFonts w:ascii="Consolas" w:eastAsia="Times New Roman" w:hAnsi="Consolas" w:cs="Times New Roman"/>
@@ -10215,6 +11330,7 @@
         </w:rPr>
         <w:t>networks</w:t>
       </w:r>
+      <w:proofErr w:type="spellEnd"/>
       <w:r>
         <w:rPr>
           <w:rFonts w:ascii="Consolas" w:eastAsia="Times New Roman" w:hAnsi="Consolas" w:cs="Times New Roman"/>
@@ -10291,6 +11407,7 @@
         </w:rPr>
         <w:t xml:space="preserve">    </w:t>
       </w:r>
+      <w:proofErr w:type="spellStart"/>
       <w:r>
         <w:rPr>
           <w:rFonts w:ascii="Consolas" w:eastAsia="Times New Roman" w:hAnsi="Consolas" w:cs="Times New Roman"/>
@@ -10301,6 +11418,7 @@
         </w:rPr>
         <w:t>external</w:t>
       </w:r>
+      <w:proofErr w:type="spellEnd"/>
       <w:r>
         <w:rPr>
           <w:rFonts w:ascii="Consolas" w:eastAsia="Times New Roman" w:hAnsi="Consolas" w:cs="Times New Roman"/>
@@ -10353,14 +11471,30 @@
         <w:rPr>
           <w:lang w:val="es-MX"/>
         </w:rPr>
-        <w:t>Crear la carpeta “scripts” en la misma ruta donde se ha creado el archivo “docker-compose.yml”. Dentro de la carpeta script crear el archivo “</w:t>
-      </w:r>
+        <w:t>Crear la carpeta “scripts” en la misma ruta donde se ha creado el archivo “</w:t>
+      </w:r>
+      <w:proofErr w:type="spellStart"/>
+      <w:r>
+        <w:rPr>
+          <w:lang w:val="es-MX"/>
+        </w:rPr>
+        <w:t>docker-compose.yml</w:t>
+      </w:r>
+      <w:proofErr w:type="spellEnd"/>
+      <w:r>
+        <w:rPr>
+          <w:lang w:val="es-MX"/>
+        </w:rPr>
+        <w:t>”. Dentro de la carpeta script crear el archivo “</w:t>
+      </w:r>
+      <w:proofErr w:type="spellStart"/>
       <w:r>
         <w:rPr>
           <w:lang w:val="es-MX"/>
         </w:rPr>
         <w:t>init_schema.sql</w:t>
       </w:r>
+      <w:proofErr w:type="spellEnd"/>
       <w:r>
         <w:rPr>
           <w:lang w:val="es-MX"/>
@@ -10593,8 +11727,20 @@
           <w:szCs w:val="21"/>
           <w:lang w:eastAsia="es-PE"/>
         </w:rPr>
-        <w:t xml:space="preserve"> TABLESPACE users</w:t>
-      </w:r>
+        <w:t xml:space="preserve"> TABLESPACE </w:t>
+      </w:r>
+      <w:proofErr w:type="spellStart"/>
+      <w:r>
+        <w:rPr>
+          <w:rFonts w:ascii="Consolas" w:eastAsia="Times New Roman" w:hAnsi="Consolas" w:cs="Times New Roman"/>
+          <w:color w:val="CCCCCC"/>
+          <w:sz w:val="21"/>
+          <w:szCs w:val="21"/>
+          <w:lang w:eastAsia="es-PE"/>
+        </w:rPr>
+        <w:t>users</w:t>
+      </w:r>
+      <w:proofErr w:type="spellEnd"/>
     </w:p>
     <w:p>
       <w:pPr>
@@ -10616,7 +11762,29 @@
           <w:szCs w:val="21"/>
           <w:lang w:eastAsia="es-PE"/>
         </w:rPr>
-        <w:t>TEMPORARY TABLESPACE temp;</w:t>
+        <w:t xml:space="preserve">TEMPORARY TABLESPACE </w:t>
+      </w:r>
+      <w:proofErr w:type="spellStart"/>
+      <w:r>
+        <w:rPr>
+          <w:rFonts w:ascii="Consolas" w:eastAsia="Times New Roman" w:hAnsi="Consolas" w:cs="Times New Roman"/>
+          <w:color w:val="CCCCCC"/>
+          <w:sz w:val="21"/>
+          <w:szCs w:val="21"/>
+          <w:lang w:eastAsia="es-PE"/>
+        </w:rPr>
+        <w:t>temp</w:t>
+      </w:r>
+      <w:proofErr w:type="spellEnd"/>
+      <w:r>
+        <w:rPr>
+          <w:rFonts w:ascii="Consolas" w:eastAsia="Times New Roman" w:hAnsi="Consolas" w:cs="Times New Roman"/>
+          <w:color w:val="CCCCCC"/>
+          <w:sz w:val="21"/>
+          <w:szCs w:val="21"/>
+          <w:lang w:eastAsia="es-PE"/>
+        </w:rPr>
+        <w:t>;</w:t>
       </w:r>
     </w:p>
     <w:p>
@@ -10815,7 +11983,29 @@
           <w:szCs w:val="21"/>
           <w:lang w:eastAsia="es-PE"/>
         </w:rPr>
-        <w:t xml:space="preserve"> users;</w:t>
+        <w:t xml:space="preserve"> </w:t>
+      </w:r>
+      <w:proofErr w:type="spellStart"/>
+      <w:r>
+        <w:rPr>
+          <w:rFonts w:ascii="Consolas" w:eastAsia="Times New Roman" w:hAnsi="Consolas" w:cs="Times New Roman"/>
+          <w:color w:val="CCCCCC"/>
+          <w:sz w:val="21"/>
+          <w:szCs w:val="21"/>
+          <w:lang w:eastAsia="es-PE"/>
+        </w:rPr>
+        <w:t>users</w:t>
+      </w:r>
+      <w:proofErr w:type="spellEnd"/>
+      <w:r>
+        <w:rPr>
+          <w:rFonts w:ascii="Consolas" w:eastAsia="Times New Roman" w:hAnsi="Consolas" w:cs="Times New Roman"/>
+          <w:color w:val="CCCCCC"/>
+          <w:sz w:val="21"/>
+          <w:szCs w:val="21"/>
+          <w:lang w:eastAsia="es-PE"/>
+        </w:rPr>
+        <w:t>;</w:t>
       </w:r>
     </w:p>
     <w:p>
@@ -10921,7 +12111,29 @@
           <w:szCs w:val="21"/>
           <w:lang w:eastAsia="es-PE"/>
         </w:rPr>
-        <w:t xml:space="preserve"> users;</w:t>
+        <w:t xml:space="preserve"> </w:t>
+      </w:r>
+      <w:proofErr w:type="spellStart"/>
+      <w:r>
+        <w:rPr>
+          <w:rFonts w:ascii="Consolas" w:eastAsia="Times New Roman" w:hAnsi="Consolas" w:cs="Times New Roman"/>
+          <w:color w:val="CCCCCC"/>
+          <w:sz w:val="21"/>
+          <w:szCs w:val="21"/>
+          <w:lang w:eastAsia="es-PE"/>
+        </w:rPr>
+        <w:t>users</w:t>
+      </w:r>
+      <w:proofErr w:type="spellEnd"/>
+      <w:r>
+        <w:rPr>
+          <w:rFonts w:ascii="Consolas" w:eastAsia="Times New Roman" w:hAnsi="Consolas" w:cs="Times New Roman"/>
+          <w:color w:val="CCCCCC"/>
+          <w:sz w:val="21"/>
+          <w:szCs w:val="21"/>
+          <w:lang w:eastAsia="es-PE"/>
+        </w:rPr>
+        <w:t>;</w:t>
       </w:r>
     </w:p>
     <w:p>
@@ -10997,6 +12209,7 @@
           <w:lang w:eastAsia="es-PE"/>
         </w:rPr>
       </w:pPr>
+      <w:proofErr w:type="spellStart"/>
       <w:r>
         <w:rPr>
           <w:rFonts w:ascii="Consolas" w:eastAsia="Times New Roman" w:hAnsi="Consolas" w:cs="Courier New"/>
@@ -11005,7 +12218,18 @@
           <w:bdr w:val="none" w:sz="0" w:space="0" w:color="auto" w:frame="1"/>
           <w:lang w:eastAsia="es-PE"/>
         </w:rPr>
-        <w:t>docker-compose up -d</w:t>
+        <w:t>docker-compose</w:t>
+      </w:r>
+      <w:proofErr w:type="spellEnd"/>
+      <w:r>
+        <w:rPr>
+          <w:rFonts w:ascii="Consolas" w:eastAsia="Times New Roman" w:hAnsi="Consolas" w:cs="Courier New"/>
+          <w:sz w:val="20"/>
+          <w:szCs w:val="20"/>
+          <w:bdr w:val="none" w:sz="0" w:space="0" w:color="auto" w:frame="1"/>
+          <w:lang w:eastAsia="es-PE"/>
+        </w:rPr>
+        <w:t xml:space="preserve"> up -d</w:t>
       </w:r>
     </w:p>
     <w:p>
@@ -11135,7 +12359,21 @@
         <w:rPr>
           <w:lang w:val="es-MX"/>
         </w:rPr>
-        <w:t>Para conectarse localmente al pod de k8s</w:t>
+        <w:t xml:space="preserve">Para conectarse localmente al </w:t>
+      </w:r>
+      <w:proofErr w:type="spellStart"/>
+      <w:r>
+        <w:rPr>
+          <w:lang w:val="es-MX"/>
+        </w:rPr>
+        <w:t>pod</w:t>
+      </w:r>
+      <w:proofErr w:type="spellEnd"/>
+      <w:r>
+        <w:rPr>
+          <w:lang w:val="es-MX"/>
+        </w:rPr>
+        <w:t xml:space="preserve"> de k8s</w:t>
       </w:r>
     </w:p>
     <w:p>
@@ -11145,11 +12383,61 @@
           <w:lang w:val="es-MX"/>
         </w:rPr>
       </w:pPr>
-      <w:r>
-        <w:rPr>
-          <w:lang w:val="es-MX"/>
-        </w:rPr>
-        <w:t>kubectl port-forward pod/oracle-xe 1521:1521</w:t>
+      <w:proofErr w:type="spellStart"/>
+      <w:r>
+        <w:rPr>
+          <w:lang w:val="es-MX"/>
+        </w:rPr>
+        <w:t>kubectl</w:t>
+      </w:r>
+      <w:proofErr w:type="spellEnd"/>
+      <w:r>
+        <w:rPr>
+          <w:lang w:val="es-MX"/>
+        </w:rPr>
+        <w:t xml:space="preserve"> </w:t>
+      </w:r>
+      <w:proofErr w:type="spellStart"/>
+      <w:r>
+        <w:rPr>
+          <w:lang w:val="es-MX"/>
+        </w:rPr>
+        <w:t>port</w:t>
+      </w:r>
+      <w:proofErr w:type="spellEnd"/>
+      <w:r>
+        <w:rPr>
+          <w:lang w:val="es-MX"/>
+        </w:rPr>
+        <w:t xml:space="preserve">-forward </w:t>
+      </w:r>
+      <w:proofErr w:type="spellStart"/>
+      <w:r>
+        <w:rPr>
+          <w:lang w:val="es-MX"/>
+        </w:rPr>
+        <w:t>pod</w:t>
+      </w:r>
+      <w:proofErr w:type="spellEnd"/>
+      <w:r>
+        <w:rPr>
+          <w:lang w:val="es-MX"/>
+        </w:rPr>
+        <w:t>/</w:t>
+      </w:r>
+      <w:proofErr w:type="spellStart"/>
+      <w:r>
+        <w:rPr>
+          <w:lang w:val="es-MX"/>
+        </w:rPr>
+        <w:t>oracle-xe</w:t>
+      </w:r>
+      <w:proofErr w:type="spellEnd"/>
+      <w:r>
+        <w:rPr>
+          <w:lang w:val="es-MX"/>
+        </w:rPr>
+        <w:t xml:space="preserve"> 1521:1521</w:t>
       </w:r>
     </w:p>
     <w:p>
@@ -11180,11 +12468,191 @@
           <w:lang w:val="es-MX"/>
         </w:rPr>
       </w:pPr>
-      <w:r>
-        <w:rPr>
-          <w:lang w:val="es-MX"/>
-        </w:rPr>
-        <w:t>kubectl exec -it ms-eventos-b4fc8bbb8-slqbl -- curl http://localhost:9081/eventos</w:t>
+      <w:proofErr w:type="spellStart"/>
+      <w:r>
+        <w:rPr>
+          <w:lang w:val="es-MX"/>
+        </w:rPr>
+        <w:t>kubectl</w:t>
+      </w:r>
+      <w:proofErr w:type="spellEnd"/>
+      <w:r>
+        <w:rPr>
+          <w:lang w:val="es-MX"/>
+        </w:rPr>
+        <w:t xml:space="preserve"> </w:t>
+      </w:r>
+      <w:proofErr w:type="spellStart"/>
+      <w:r>
+        <w:rPr>
+          <w:lang w:val="es-MX"/>
+        </w:rPr>
+        <w:t>exec</w:t>
+      </w:r>
+      <w:proofErr w:type="spellEnd"/>
+      <w:r>
+        <w:rPr>
+          <w:lang w:val="es-MX"/>
+        </w:rPr>
+        <w:t xml:space="preserve"> -</w:t>
+      </w:r>
+      <w:proofErr w:type="spellStart"/>
+      <w:r>
+        <w:rPr>
+          <w:lang w:val="es-MX"/>
+        </w:rPr>
+        <w:t>it</w:t>
+      </w:r>
+      <w:proofErr w:type="spellEnd"/>
+      <w:r>
+        <w:rPr>
+          <w:lang w:val="es-MX"/>
+        </w:rPr>
+        <w:t xml:space="preserve"> </w:t>
+      </w:r>
+      <w:r>
+        <w:rPr>
+          <w:lang w:val="es-MX"/>
+        </w:rPr>
+        <w:t>ms-participantes-59c646b94c-4sjxn</w:t>
+      </w:r>
+      <w:r>
+        <w:rPr>
+          <w:lang w:val="es-MX"/>
+        </w:rPr>
+        <w:t xml:space="preserve">-- </w:t>
+      </w:r>
+      <w:proofErr w:type="spellStart"/>
+      <w:r>
+        <w:rPr>
+          <w:lang w:val="es-MX"/>
+        </w:rPr>
+        <w:t>curl</w:t>
+      </w:r>
+      <w:proofErr w:type="spellEnd"/>
+      <w:r>
+        <w:rPr>
+          <w:lang w:val="es-MX"/>
+        </w:rPr>
+        <w:t xml:space="preserve"> </w:t>
+      </w:r>
+      <w:r>
+        <w:rPr>
+          <w:lang w:val="es-MX"/>
+        </w:rPr>
+        <w:t>http://localhost:908</w:t>
+      </w:r>
+      <w:r>
+        <w:rPr>
+          <w:lang w:val="es-MX"/>
+        </w:rPr>
+        <w:t>4</w:t>
+      </w:r>
+      <w:r>
+        <w:rPr>
+          <w:lang w:val="es-MX"/>
+        </w:rPr>
+        <w:t>/</w:t>
+      </w:r>
+      <w:r>
+        <w:rPr>
+          <w:lang w:val="es-MX"/>
+        </w:rPr>
+        <w:t>participantes</w:t>
+      </w:r>
+    </w:p>
+    <w:p>
+      <w:pPr>
+        <w:ind w:firstLine="708"/>
+        <w:rPr>
+          <w:lang w:val="es-MX"/>
+        </w:rPr>
+      </w:pPr>
+    </w:p>
+    <w:p>
+      <w:pPr>
+        <w:ind w:firstLine="708"/>
+        <w:rPr>
+          <w:lang w:val="es-MX"/>
+        </w:rPr>
+      </w:pPr>
+    </w:p>
+    <w:p>
+      <w:pPr>
+        <w:ind w:firstLine="708"/>
+        <w:rPr>
+          <w:lang w:val="es-MX"/>
+        </w:rPr>
+      </w:pPr>
+      <w:r>
+        <w:rPr>
+          <w:lang w:val="es-MX"/>
+        </w:rPr>
+        <w:t>ms-participantes-59c646b94c-5kj4s</w:t>
+      </w:r>
+    </w:p>
+    <w:p>
+      <w:pPr>
+        <w:ind w:firstLine="708"/>
+        <w:rPr>
+          <w:lang w:val="es-MX"/>
+        </w:rPr>
+      </w:pPr>
+    </w:p>
+    <w:p>
+      <w:pPr>
+        <w:ind w:firstLine="708"/>
+        <w:rPr>
+          <w:lang w:val="es-MX"/>
+        </w:rPr>
+      </w:pPr>
+    </w:p>
+    <w:p>
+      <w:pPr>
+        <w:ind w:firstLine="708"/>
+        <w:rPr>
+          <w:lang w:val="es-MX"/>
+        </w:rPr>
+      </w:pPr>
+      <w:r>
+        <w:rPr>
+          <w:noProof/>
+        </w:rPr>
+        <w:drawing>
+          <wp:inline distT="0" distB="0" distL="0" distR="0" wp14:anchorId="72EFB179" wp14:editId="5CE67221">
+            <wp:extent cx="5400040" cy="918845"/>
+            <wp:effectExtent l="0" t="0" r="0" b="0"/>
+            <wp:docPr id="2" name="Imagen 2"/>
+            <wp:cNvGraphicFramePr>
+              <a:graphicFrameLocks xmlns:a="http://schemas.openxmlformats.org/drawingml/2006/main" noChangeAspect="1"/>
+            </wp:cNvGraphicFramePr>
+            <a:graphic xmlns:a="http://schemas.openxmlformats.org/drawingml/2006/main">
+              <a:graphicData uri="http://schemas.openxmlformats.org/drawingml/2006/picture">
+                <pic:pic xmlns:pic="http://schemas.openxmlformats.org/drawingml/2006/picture">
+                  <pic:nvPicPr>
+                    <pic:cNvPr id="1" name=""/>
+                    <pic:cNvPicPr/>
+                  </pic:nvPicPr>
+                  <pic:blipFill>
+                    <a:blip r:embed="rId8"/>
+                    <a:stretch>
+                      <a:fillRect/>
+                    </a:stretch>
+                  </pic:blipFill>
+                  <pic:spPr>
+                    <a:xfrm>
+                      <a:off x="0" y="0"/>
+                      <a:ext cx="5400040" cy="918845"/>
+                    </a:xfrm>
+                    <a:prstGeom prst="rect">
+                      <a:avLst/>
+                    </a:prstGeom>
+                  </pic:spPr>
+                </pic:pic>
+              </a:graphicData>
+            </a:graphic>
+          </wp:inline>
+        </w:drawing>
       </w:r>
     </w:p>
     <w:sectPr>

</xml_diff>